<commit_message>
config vagrant running project
</commit_message>
<xml_diff>
--- a/blog/note/note.docx
+++ b/blog/note/note.docx
@@ -5793,7 +5793,7 @@
       </w:r>
       <w:r>
         <w:rPr>
-          <w:rStyle w:val="date"/>
+          <w:rStyle w:val="Date1"/>
           <w:rFonts w:ascii="Arial" w:hAnsi="Arial" w:cs="Arial"/>
           <w:color w:val="777777"/>
           <w:sz w:val="21"/>
@@ -6248,7 +6248,7 @@
       </w:r>
       <w:r>
         <w:rPr>
-          <w:rStyle w:val="date"/>
+          <w:rStyle w:val="Date1"/>
           <w:rFonts w:ascii="Arial" w:hAnsi="Arial" w:cs="Arial"/>
           <w:color w:val="777777"/>
           <w:sz w:val="21"/>
@@ -6384,7 +6384,7 @@
       </w:r>
       <w:r>
         <w:rPr>
-          <w:rStyle w:val="date"/>
+          <w:rStyle w:val="Date1"/>
           <w:rFonts w:ascii="Arial" w:hAnsi="Arial" w:cs="Arial"/>
           <w:color w:val="777777"/>
           <w:sz w:val="21"/>
@@ -8145,7 +8145,7 @@
       </w:r>
       <w:r>
         <w:rPr>
-          <w:rStyle w:val="date"/>
+          <w:rStyle w:val="Date1"/>
           <w:rFonts w:ascii="Arial" w:hAnsi="Arial" w:cs="Arial"/>
           <w:color w:val="777777"/>
           <w:sz w:val="21"/>
@@ -8411,7 +8411,7 @@
       </w:r>
       <w:r>
         <w:rPr>
-          <w:rStyle w:val="date"/>
+          <w:rStyle w:val="Date1"/>
           <w:rFonts w:ascii="Arial" w:hAnsi="Arial" w:cs="Arial"/>
           <w:color w:val="777777"/>
           <w:sz w:val="21"/>
@@ -8601,7 +8601,7 @@
       </w:r>
       <w:r>
         <w:rPr>
-          <w:rStyle w:val="date"/>
+          <w:rStyle w:val="Date1"/>
           <w:rFonts w:ascii="Arial" w:hAnsi="Arial" w:cs="Arial"/>
           <w:color w:val="777777"/>
           <w:sz w:val="21"/>
@@ -8737,7 +8737,7 @@
       </w:r>
       <w:r>
         <w:rPr>
-          <w:rStyle w:val="date"/>
+          <w:rStyle w:val="Date1"/>
           <w:rFonts w:ascii="Arial" w:hAnsi="Arial" w:cs="Arial"/>
           <w:color w:val="777777"/>
           <w:sz w:val="21"/>
@@ -9596,7 +9596,7 @@
       </w:r>
       <w:r>
         <w:rPr>
-          <w:rStyle w:val="date"/>
+          <w:rStyle w:val="Date1"/>
           <w:rFonts w:ascii="Arial" w:hAnsi="Arial" w:cs="Arial"/>
           <w:color w:val="777777"/>
           <w:sz w:val="21"/>
@@ -10300,7 +10300,7 @@
       </w:r>
       <w:r>
         <w:rPr>
-          <w:rStyle w:val="date"/>
+          <w:rStyle w:val="Date1"/>
           <w:rFonts w:ascii="Arial" w:hAnsi="Arial" w:cs="Arial"/>
           <w:color w:val="777777"/>
           <w:sz w:val="21"/>
@@ -10472,7 +10472,7 @@
       </w:r>
       <w:r>
         <w:rPr>
-          <w:rStyle w:val="date"/>
+          <w:rStyle w:val="Date1"/>
           <w:rFonts w:ascii="Arial" w:hAnsi="Arial" w:cs="Arial"/>
           <w:color w:val="777777"/>
           <w:sz w:val="21"/>
@@ -10618,7 +10618,7 @@
       </w:r>
       <w:r>
         <w:rPr>
-          <w:rStyle w:val="date"/>
+          <w:rStyle w:val="Date1"/>
           <w:rFonts w:ascii="Arial" w:hAnsi="Arial" w:cs="Arial"/>
           <w:color w:val="777777"/>
           <w:sz w:val="21"/>
@@ -10729,8 +10729,3013 @@
       </w:r>
     </w:p>
     <w:p>
+      <w:r>
+        <w:br w:type="page"/>
+      </w:r>
+    </w:p>
+    <w:p>
+      <w:pPr>
+        <w:shd w:val="clear" w:color="auto" w:fill="F5F5F5"/>
+        <w:textAlignment w:val="baseline"/>
+        <w:rPr>
+          <w:rFonts w:ascii="inherit" w:hAnsi="inherit" w:cs="Arial"/>
+          <w:b/>
+          <w:bCs/>
+          <w:color w:val="008000"/>
+          <w:sz w:val="30"/>
+          <w:szCs w:val="30"/>
+        </w:rPr>
+      </w:pPr>
+      <w:r>
+        <w:rPr>
+          <w:rFonts w:ascii="inherit" w:hAnsi="inherit" w:cs="Arial"/>
+          <w:b/>
+          <w:bCs/>
+          <w:color w:val="008000"/>
+          <w:sz w:val="30"/>
+          <w:szCs w:val="30"/>
+        </w:rPr>
+        <w:lastRenderedPageBreak/>
+        <w:t>Resolved: Yii2 showScriptName remove index.php Not Found apache</w:t>
+      </w:r>
+    </w:p>
+    <w:p>
+      <w:pPr>
+        <w:shd w:val="clear" w:color="auto" w:fill="FFFFFF"/>
+        <w:textAlignment w:val="baseline"/>
+        <w:rPr>
+          <w:rFonts w:ascii="inherit" w:hAnsi="inherit" w:cs="Arial"/>
+          <w:color w:val="888888"/>
+          <w:sz w:val="20"/>
+          <w:szCs w:val="20"/>
+        </w:rPr>
+      </w:pPr>
+      <w:r>
+        <w:rPr>
+          <w:rFonts w:ascii="inherit" w:hAnsi="inherit" w:cs="Arial"/>
+          <w:color w:val="888888"/>
+          <w:sz w:val="20"/>
+          <w:szCs w:val="20"/>
+        </w:rPr>
+        <w:t>posted by </w:t>
+      </w:r>
+      <w:hyperlink r:id="rId69" w:history="1">
+        <w:r>
+          <w:rPr>
+            <w:rStyle w:val="Hyperlink"/>
+            <w:rFonts w:ascii="inherit" w:hAnsi="inherit" w:cs="Arial"/>
+            <w:color w:val="000099"/>
+            <w:sz w:val="20"/>
+            <w:szCs w:val="20"/>
+            <w:bdr w:val="none" w:sz="0" w:space="0" w:color="auto" w:frame="1"/>
+          </w:rPr>
+          <w:t>admin</w:t>
+        </w:r>
+      </w:hyperlink>
+      <w:r>
+        <w:rPr>
+          <w:rFonts w:ascii="inherit" w:hAnsi="inherit" w:cs="Arial"/>
+          <w:color w:val="888888"/>
+          <w:sz w:val="20"/>
+          <w:szCs w:val="20"/>
+        </w:rPr>
+        <w:t> on June 2, 2017</w:t>
+      </w:r>
+    </w:p>
+    <w:p>
+      <w:pPr>
+        <w:shd w:val="clear" w:color="auto" w:fill="FFFFFF"/>
+        <w:textAlignment w:val="baseline"/>
+        <w:rPr>
+          <w:rFonts w:ascii="inherit" w:hAnsi="inherit" w:cs="Arial"/>
+          <w:color w:val="555555"/>
+          <w:sz w:val="20"/>
+          <w:szCs w:val="20"/>
+        </w:rPr>
+      </w:pPr>
+      <w:r>
+        <w:rPr>
+          <w:rFonts w:ascii="inherit" w:hAnsi="inherit" w:cs="Arial"/>
+          <w:color w:val="555555"/>
+          <w:sz w:val="20"/>
+          <w:szCs w:val="20"/>
+        </w:rPr>
+        <w:t>I tried to remove index.php from url by many ways, but without results.</w:t>
+      </w:r>
+      <w:r>
+        <w:rPr>
+          <w:rFonts w:ascii="inherit" w:hAnsi="inherit" w:cs="Arial"/>
+          <w:color w:val="555555"/>
+          <w:sz w:val="20"/>
+          <w:szCs w:val="20"/>
+        </w:rPr>
+        <w:br/>
+      </w:r>
+      <w:r>
+        <w:rPr>
+          <w:rStyle w:val="Strong"/>
+          <w:rFonts w:ascii="inherit" w:hAnsi="inherit" w:cs="Arial"/>
+          <w:color w:val="555555"/>
+          <w:sz w:val="20"/>
+          <w:szCs w:val="20"/>
+        </w:rPr>
+        <w:t>My OS is Ubuntu Linux.</w:t>
+      </w:r>
+      <w:r>
+        <w:rPr>
+          <w:rFonts w:ascii="inherit" w:hAnsi="inherit" w:cs="Arial"/>
+          <w:color w:val="555555"/>
+          <w:sz w:val="20"/>
+          <w:szCs w:val="20"/>
+        </w:rPr>
+        <w:br/>
+      </w:r>
+      <w:r>
+        <w:rPr>
+          <w:rStyle w:val="Strong"/>
+          <w:rFonts w:ascii="inherit" w:hAnsi="inherit" w:cs="Arial"/>
+          <w:color w:val="555555"/>
+          <w:sz w:val="20"/>
+          <w:szCs w:val="20"/>
+        </w:rPr>
+        <w:t>Server Apache.</w:t>
+      </w:r>
+      <w:r>
+        <w:rPr>
+          <w:rFonts w:ascii="inherit" w:hAnsi="inherit" w:cs="Arial"/>
+          <w:color w:val="555555"/>
+          <w:sz w:val="20"/>
+          <w:szCs w:val="20"/>
+        </w:rPr>
+        <w:br/>
+        <w:t>In web.php in config directory</w:t>
+      </w:r>
+    </w:p>
+    <w:tbl>
+      <w:tblPr>
+        <w:tblW w:w="13800" w:type="dxa"/>
+        <w:tblCellSpacing w:w="0" w:type="dxa"/>
+        <w:tblCellMar>
+          <w:left w:w="0" w:type="dxa"/>
+          <w:right w:w="0" w:type="dxa"/>
+        </w:tblCellMar>
+        <w:tblLook w:val="04A0" w:firstRow="1" w:lastRow="0" w:firstColumn="1" w:lastColumn="0" w:noHBand="0" w:noVBand="1"/>
+      </w:tblPr>
+      <w:tblGrid>
+        <w:gridCol w:w="570"/>
+        <w:gridCol w:w="13230"/>
+      </w:tblGrid>
+      <w:tr>
+        <w:trPr>
+          <w:tblCellSpacing w:w="0" w:type="dxa"/>
+        </w:trPr>
+        <w:tc>
+          <w:tcPr>
+            <w:tcW w:w="0" w:type="auto"/>
+            <w:vAlign w:val="center"/>
+            <w:hideMark/>
+          </w:tcPr>
+          <w:p>
+            <w:pPr>
+              <w:rPr>
+                <w:rFonts w:ascii="Times New Roman" w:hAnsi="Times New Roman" w:cs="Times New Roman"/>
+                <w:sz w:val="24"/>
+                <w:szCs w:val="24"/>
+              </w:rPr>
+            </w:pPr>
+            <w:r>
+              <w:t>1</w:t>
+            </w:r>
+          </w:p>
+          <w:p>
+            <w:r>
+              <w:t>2</w:t>
+            </w:r>
+          </w:p>
+          <w:p>
+            <w:r>
+              <w:t>3</w:t>
+            </w:r>
+          </w:p>
+          <w:p>
+            <w:r>
+              <w:t>4</w:t>
+            </w:r>
+          </w:p>
+          <w:p>
+            <w:r>
+              <w:t>5</w:t>
+            </w:r>
+          </w:p>
+          <w:p>
+            <w:r>
+              <w:t>6</w:t>
+            </w:r>
+          </w:p>
+          <w:p>
+            <w:r>
+              <w:t>7</w:t>
+            </w:r>
+          </w:p>
+          <w:p>
+            <w:r>
+              <w:t>8</w:t>
+            </w:r>
+          </w:p>
+          <w:p>
+            <w:r>
+              <w:t>9</w:t>
+            </w:r>
+          </w:p>
+          <w:p>
+            <w:r>
+              <w:t>10</w:t>
+            </w:r>
+          </w:p>
+          <w:p>
+            <w:r>
+              <w:t>11</w:t>
+            </w:r>
+          </w:p>
+          <w:p>
+            <w:r>
+              <w:t>12</w:t>
+            </w:r>
+          </w:p>
+          <w:p>
+            <w:r>
+              <w:t>13</w:t>
+            </w:r>
+          </w:p>
+          <w:p>
+            <w:r>
+              <w:t>14</w:t>
+            </w:r>
+          </w:p>
+          <w:p>
+            <w:r>
+              <w:t>15</w:t>
+            </w:r>
+          </w:p>
+          <w:p>
+            <w:r>
+              <w:t>16</w:t>
+            </w:r>
+          </w:p>
+          <w:p>
+            <w:r>
+              <w:t>17</w:t>
+            </w:r>
+          </w:p>
+          <w:p>
+            <w:r>
+              <w:t>18</w:t>
+            </w:r>
+          </w:p>
+        </w:tc>
+        <w:tc>
+          <w:tcPr>
+            <w:tcW w:w="13230" w:type="dxa"/>
+            <w:vAlign w:val="center"/>
+            <w:hideMark/>
+          </w:tcPr>
+          <w:p>
+            <w:r>
+              <w:rPr>
+                <w:rStyle w:val="HTMLCode"/>
+                <w:rFonts w:eastAsiaTheme="minorHAnsi"/>
+              </w:rPr>
+              <w:t>&lt;?php</w:t>
+            </w:r>
+          </w:p>
+          <w:p>
+            <w:r>
+              <w:rPr>
+                <w:rStyle w:val="HTMLCode"/>
+                <w:rFonts w:eastAsiaTheme="minorHAnsi"/>
+              </w:rPr>
+              <w:t>$config</w:t>
+            </w:r>
+            <w:r>
+              <w:t xml:space="preserve"> </w:t>
+            </w:r>
+            <w:r>
+              <w:rPr>
+                <w:rStyle w:val="HTMLCode"/>
+                <w:rFonts w:eastAsiaTheme="minorHAnsi"/>
+              </w:rPr>
+              <w:t>= [</w:t>
+            </w:r>
+          </w:p>
+          <w:p>
+            <w:r>
+              <w:rPr>
+                <w:rStyle w:val="HTMLCode"/>
+                <w:rFonts w:eastAsiaTheme="minorHAnsi"/>
+              </w:rPr>
+              <w:t>     'components'</w:t>
+            </w:r>
+            <w:r>
+              <w:t xml:space="preserve"> </w:t>
+            </w:r>
+            <w:r>
+              <w:rPr>
+                <w:rStyle w:val="HTMLCode"/>
+                <w:rFonts w:eastAsiaTheme="minorHAnsi"/>
+              </w:rPr>
+              <w:t>=&gt; [</w:t>
+            </w:r>
+          </w:p>
+          <w:p>
+            <w:r>
+              <w:rPr>
+                <w:rStyle w:val="HTMLCode"/>
+                <w:rFonts w:eastAsiaTheme="minorHAnsi"/>
+              </w:rPr>
+              <w:t>          'urlManager'</w:t>
+            </w:r>
+            <w:r>
+              <w:t xml:space="preserve"> </w:t>
+            </w:r>
+            <w:r>
+              <w:rPr>
+                <w:rStyle w:val="HTMLCode"/>
+                <w:rFonts w:eastAsiaTheme="minorHAnsi"/>
+              </w:rPr>
+              <w:t>=&gt; [</w:t>
+            </w:r>
+          </w:p>
+          <w:p>
+            <w:r>
+              <w:rPr>
+                <w:rStyle w:val="HTMLCode"/>
+                <w:rFonts w:eastAsiaTheme="minorHAnsi"/>
+              </w:rPr>
+              <w:t>            'class'</w:t>
+            </w:r>
+            <w:r>
+              <w:t xml:space="preserve"> </w:t>
+            </w:r>
+            <w:r>
+              <w:rPr>
+                <w:rStyle w:val="HTMLCode"/>
+                <w:rFonts w:eastAsiaTheme="minorHAnsi"/>
+              </w:rPr>
+              <w:t>=&gt; 'yii\web\UrlManager',</w:t>
+            </w:r>
+          </w:p>
+          <w:p>
+            <w:r>
+              <w:rPr>
+                <w:rStyle w:val="HTMLCode"/>
+                <w:rFonts w:eastAsiaTheme="minorHAnsi"/>
+              </w:rPr>
+              <w:t>            'enablePrettyUrl'</w:t>
+            </w:r>
+            <w:r>
+              <w:t xml:space="preserve"> </w:t>
+            </w:r>
+            <w:r>
+              <w:rPr>
+                <w:rStyle w:val="HTMLCode"/>
+                <w:rFonts w:eastAsiaTheme="minorHAnsi"/>
+              </w:rPr>
+              <w:t>=&gt; true,</w:t>
+            </w:r>
+          </w:p>
+          <w:p>
+            <w:r>
+              <w:rPr>
+                <w:rStyle w:val="HTMLCode"/>
+                <w:rFonts w:eastAsiaTheme="minorHAnsi"/>
+              </w:rPr>
+              <w:t>            'showScriptName'</w:t>
+            </w:r>
+            <w:r>
+              <w:t xml:space="preserve"> </w:t>
+            </w:r>
+            <w:r>
+              <w:rPr>
+                <w:rStyle w:val="HTMLCode"/>
+                <w:rFonts w:eastAsiaTheme="minorHAnsi"/>
+              </w:rPr>
+              <w:t>=&gt; false,</w:t>
+            </w:r>
+          </w:p>
+          <w:p>
+            <w:r>
+              <w:rPr>
+                <w:rStyle w:val="HTMLCode"/>
+                <w:rFonts w:eastAsiaTheme="minorHAnsi"/>
+              </w:rPr>
+              <w:t>            'rules'</w:t>
+            </w:r>
+            <w:r>
+              <w:t xml:space="preserve"> </w:t>
+            </w:r>
+            <w:r>
+              <w:rPr>
+                <w:rStyle w:val="HTMLCode"/>
+                <w:rFonts w:eastAsiaTheme="minorHAnsi"/>
+              </w:rPr>
+              <w:t>=&gt; [</w:t>
+            </w:r>
+          </w:p>
+          <w:p>
+            <w:r>
+              <w:rPr>
+                <w:rStyle w:val="HTMLCode"/>
+                <w:rFonts w:eastAsiaTheme="minorHAnsi"/>
+              </w:rPr>
+              <w:t>                '/'</w:t>
+            </w:r>
+            <w:r>
+              <w:t xml:space="preserve"> </w:t>
+            </w:r>
+            <w:r>
+              <w:rPr>
+                <w:rStyle w:val="HTMLCode"/>
+                <w:rFonts w:eastAsiaTheme="minorHAnsi"/>
+              </w:rPr>
+              <w:t>=&gt; 'site/index',</w:t>
+            </w:r>
+          </w:p>
+          <w:p>
+            <w:r>
+              <w:rPr>
+                <w:rStyle w:val="HTMLCode"/>
+                <w:rFonts w:eastAsiaTheme="minorHAnsi"/>
+              </w:rPr>
+              <w:t>                'login'</w:t>
+            </w:r>
+            <w:r>
+              <w:t xml:space="preserve"> </w:t>
+            </w:r>
+            <w:r>
+              <w:rPr>
+                <w:rStyle w:val="HTMLCode"/>
+                <w:rFonts w:eastAsiaTheme="minorHAnsi"/>
+              </w:rPr>
+              <w:t>=&gt; 'site/login',</w:t>
+            </w:r>
+          </w:p>
+          <w:p>
+            <w:r>
+              <w:rPr>
+                <w:rStyle w:val="HTMLCode"/>
+                <w:rFonts w:eastAsiaTheme="minorHAnsi"/>
+              </w:rPr>
+              <w:t>                '&lt;controller:\w+&gt;/&lt;id:\d+&gt;'</w:t>
+            </w:r>
+            <w:r>
+              <w:t xml:space="preserve"> </w:t>
+            </w:r>
+            <w:r>
+              <w:rPr>
+                <w:rStyle w:val="HTMLCode"/>
+                <w:rFonts w:eastAsiaTheme="minorHAnsi"/>
+              </w:rPr>
+              <w:t>=&gt; '&lt;controller&gt;/view',</w:t>
+            </w:r>
+          </w:p>
+          <w:p>
+            <w:r>
+              <w:rPr>
+                <w:rStyle w:val="HTMLCode"/>
+                <w:rFonts w:eastAsiaTheme="minorHAnsi"/>
+              </w:rPr>
+              <w:t>                '&lt;controller:\w+&gt;/&lt;action:\w+&gt;/&lt;id:\d+&gt;'</w:t>
+            </w:r>
+            <w:r>
+              <w:t xml:space="preserve"> </w:t>
+            </w:r>
+            <w:r>
+              <w:rPr>
+                <w:rStyle w:val="HTMLCode"/>
+                <w:rFonts w:eastAsiaTheme="minorHAnsi"/>
+              </w:rPr>
+              <w:t>=&gt; '&lt;controller&gt;/&lt;action&gt;',</w:t>
+            </w:r>
+          </w:p>
+          <w:p>
+            <w:r>
+              <w:rPr>
+                <w:rStyle w:val="HTMLCode"/>
+                <w:rFonts w:eastAsiaTheme="minorHAnsi"/>
+              </w:rPr>
+              <w:t>                '&lt;controller:\w+&gt;/&lt;action:\w+&gt;'</w:t>
+            </w:r>
+            <w:r>
+              <w:t xml:space="preserve"> </w:t>
+            </w:r>
+            <w:r>
+              <w:rPr>
+                <w:rStyle w:val="HTMLCode"/>
+                <w:rFonts w:eastAsiaTheme="minorHAnsi"/>
+              </w:rPr>
+              <w:t>=&gt; '&lt;controller&gt;/&lt;action&gt;',</w:t>
+            </w:r>
+          </w:p>
+          <w:p>
+            <w:r>
+              <w:rPr>
+                <w:rStyle w:val="HTMLCode"/>
+                <w:rFonts w:eastAsiaTheme="minorHAnsi"/>
+              </w:rPr>
+              <w:t>            ],</w:t>
+            </w:r>
+          </w:p>
+          <w:p>
+            <w:r>
+              <w:rPr>
+                <w:rStyle w:val="HTMLCode"/>
+                <w:rFonts w:eastAsiaTheme="minorHAnsi"/>
+              </w:rPr>
+              <w:t>        ],</w:t>
+            </w:r>
+          </w:p>
+          <w:p>
+            <w:r>
+              <w:rPr>
+                <w:rStyle w:val="HTMLCode"/>
+                <w:rFonts w:eastAsiaTheme="minorHAnsi"/>
+              </w:rPr>
+              <w:t>     ]</w:t>
+            </w:r>
+          </w:p>
+          <w:p>
+            <w:r>
+              <w:rPr>
+                <w:rStyle w:val="HTMLCode"/>
+                <w:rFonts w:eastAsiaTheme="minorHAnsi"/>
+              </w:rPr>
+              <w:t>]</w:t>
+            </w:r>
+          </w:p>
+        </w:tc>
+      </w:tr>
+    </w:tbl>
+    <w:p>
+      <w:pPr>
+        <w:shd w:val="clear" w:color="auto" w:fill="FFFFFF"/>
+        <w:textAlignment w:val="baseline"/>
+        <w:rPr>
+          <w:rFonts w:ascii="inherit" w:hAnsi="inherit" w:cs="Arial"/>
+          <w:color w:val="555555"/>
+          <w:sz w:val="20"/>
+          <w:szCs w:val="20"/>
+        </w:rPr>
+      </w:pPr>
+      <w:r>
+        <w:rPr>
+          <w:rFonts w:ascii="inherit" w:hAnsi="inherit" w:cs="Arial"/>
+          <w:color w:val="555555"/>
+          <w:sz w:val="20"/>
+          <w:szCs w:val="20"/>
+        </w:rPr>
+        <w:br/>
+        <w:t>Still not working</w:t>
+      </w:r>
+      <w:r>
+        <w:rPr>
+          <w:rFonts w:ascii="inherit" w:hAnsi="inherit" w:cs="Arial"/>
+          <w:color w:val="555555"/>
+          <w:sz w:val="20"/>
+          <w:szCs w:val="20"/>
+        </w:rPr>
+        <w:br/>
+        <w:t>I try to created </w:t>
+      </w:r>
+      <w:r>
+        <w:rPr>
+          <w:rStyle w:val="Strong"/>
+          <w:rFonts w:ascii="inherit" w:hAnsi="inherit" w:cs="Arial"/>
+          <w:color w:val="555555"/>
+          <w:sz w:val="20"/>
+          <w:szCs w:val="20"/>
+        </w:rPr>
+        <w:t>.htaccess</w:t>
+      </w:r>
+      <w:r>
+        <w:rPr>
+          <w:rFonts w:ascii="inherit" w:hAnsi="inherit" w:cs="Arial"/>
+          <w:color w:val="555555"/>
+          <w:sz w:val="20"/>
+          <w:szCs w:val="20"/>
+        </w:rPr>
+        <w:t> in </w:t>
+      </w:r>
+      <w:r>
+        <w:rPr>
+          <w:rStyle w:val="Emphasis"/>
+          <w:rFonts w:ascii="inherit" w:hAnsi="inherit" w:cs="Arial"/>
+          <w:color w:val="555555"/>
+          <w:sz w:val="20"/>
+          <w:szCs w:val="20"/>
+          <w:bdr w:val="none" w:sz="0" w:space="0" w:color="auto" w:frame="1"/>
+        </w:rPr>
+        <w:t>web</w:t>
+      </w:r>
+      <w:r>
+        <w:rPr>
+          <w:rFonts w:ascii="inherit" w:hAnsi="inherit" w:cs="Arial"/>
+          <w:color w:val="555555"/>
+          <w:sz w:val="20"/>
+          <w:szCs w:val="20"/>
+        </w:rPr>
+        <w:t> direcory</w:t>
+      </w:r>
+    </w:p>
+    <w:tbl>
+      <w:tblPr>
+        <w:tblW w:w="13800" w:type="dxa"/>
+        <w:tblCellSpacing w:w="0" w:type="dxa"/>
+        <w:tblCellMar>
+          <w:left w:w="0" w:type="dxa"/>
+          <w:right w:w="0" w:type="dxa"/>
+        </w:tblCellMar>
+        <w:tblLook w:val="04A0" w:firstRow="1" w:lastRow="0" w:firstColumn="1" w:lastColumn="0" w:noHBand="0" w:noVBand="1"/>
+      </w:tblPr>
+      <w:tblGrid>
+        <w:gridCol w:w="465"/>
+        <w:gridCol w:w="13335"/>
+      </w:tblGrid>
+      <w:tr>
+        <w:trPr>
+          <w:tblCellSpacing w:w="0" w:type="dxa"/>
+        </w:trPr>
+        <w:tc>
+          <w:tcPr>
+            <w:tcW w:w="0" w:type="auto"/>
+            <w:vAlign w:val="center"/>
+            <w:hideMark/>
+          </w:tcPr>
+          <w:p>
+            <w:pPr>
+              <w:rPr>
+                <w:rFonts w:ascii="Times New Roman" w:hAnsi="Times New Roman" w:cs="Times New Roman"/>
+                <w:sz w:val="24"/>
+                <w:szCs w:val="24"/>
+              </w:rPr>
+            </w:pPr>
+            <w:r>
+              <w:t>1</w:t>
+            </w:r>
+          </w:p>
+          <w:p>
+            <w:r>
+              <w:t>2</w:t>
+            </w:r>
+          </w:p>
+          <w:p>
+            <w:r>
+              <w:t>3</w:t>
+            </w:r>
+          </w:p>
+          <w:p>
+            <w:r>
+              <w:lastRenderedPageBreak/>
+              <w:t>4</w:t>
+            </w:r>
+          </w:p>
+          <w:p>
+            <w:r>
+              <w:t>5</w:t>
+            </w:r>
+          </w:p>
+          <w:p>
+            <w:r>
+              <w:t>6</w:t>
+            </w:r>
+          </w:p>
+          <w:p>
+            <w:r>
+              <w:t>7</w:t>
+            </w:r>
+          </w:p>
+        </w:tc>
+        <w:tc>
+          <w:tcPr>
+            <w:tcW w:w="13335" w:type="dxa"/>
+            <w:vAlign w:val="center"/>
+            <w:hideMark/>
+          </w:tcPr>
+          <w:p>
+            <w:r>
+              <w:rPr>
+                <w:rStyle w:val="HTMLCode"/>
+                <w:rFonts w:eastAsiaTheme="minorHAnsi"/>
+              </w:rPr>
+              <w:lastRenderedPageBreak/>
+              <w:t>RewriteEngine on</w:t>
+            </w:r>
+          </w:p>
+          <w:p>
+            <w:r>
+              <w:rPr>
+                <w:rStyle w:val="HTMLCode"/>
+                <w:rFonts w:eastAsiaTheme="minorHAnsi"/>
+              </w:rPr>
+              <w:t># If a directory or a file exists, use it directly</w:t>
+            </w:r>
+          </w:p>
+          <w:p>
+            <w:r>
+              <w:rPr>
+                <w:rStyle w:val="HTMLCode"/>
+                <w:rFonts w:eastAsiaTheme="minorHAnsi"/>
+              </w:rPr>
+              <w:t>RewriteCond %{REQUEST_FILENAME} !-f</w:t>
+            </w:r>
+          </w:p>
+          <w:p>
+            <w:r>
+              <w:rPr>
+                <w:rStyle w:val="HTMLCode"/>
+                <w:rFonts w:eastAsiaTheme="minorHAnsi"/>
+              </w:rPr>
+              <w:lastRenderedPageBreak/>
+              <w:t>RewriteCond %{REQUEST_FILENAME} !-d</w:t>
+            </w:r>
+          </w:p>
+          <w:p>
+            <w:r>
+              <w:rPr>
+                <w:rStyle w:val="HTMLCode"/>
+                <w:rFonts w:eastAsiaTheme="minorHAnsi"/>
+              </w:rPr>
+              <w:t># Otherwise forward it to index.php</w:t>
+            </w:r>
+          </w:p>
+          <w:p>
+            <w:r>
+              <w:rPr>
+                <w:rStyle w:val="HTMLCode"/>
+                <w:rFonts w:eastAsiaTheme="minorHAnsi"/>
+              </w:rPr>
+              <w:t>RewriteRule . index.php</w:t>
+            </w:r>
+          </w:p>
+        </w:tc>
+      </w:tr>
+    </w:tbl>
+    <w:p>
+      <w:pPr>
+        <w:shd w:val="clear" w:color="auto" w:fill="FFFFFF"/>
+        <w:textAlignment w:val="baseline"/>
+        <w:rPr>
+          <w:rFonts w:ascii="inherit" w:hAnsi="inherit" w:cs="Arial"/>
+          <w:color w:val="555555"/>
+          <w:sz w:val="20"/>
+          <w:szCs w:val="20"/>
+        </w:rPr>
+      </w:pPr>
+      <w:r>
+        <w:rPr>
+          <w:rFonts w:ascii="inherit" w:hAnsi="inherit" w:cs="Arial"/>
+          <w:color w:val="555555"/>
+          <w:sz w:val="20"/>
+          <w:szCs w:val="20"/>
+        </w:rPr>
+        <w:lastRenderedPageBreak/>
+        <w:br/>
+        <w:t>Still without result</w:t>
+      </w:r>
+      <w:r>
+        <w:rPr>
+          <w:rFonts w:ascii="inherit" w:hAnsi="inherit" w:cs="Arial"/>
+          <w:color w:val="555555"/>
+          <w:sz w:val="20"/>
+          <w:szCs w:val="20"/>
+        </w:rPr>
+        <w:br/>
+        <w:t>In result</w:t>
+      </w:r>
+      <w:r>
+        <w:rPr>
+          <w:rFonts w:ascii="inherit" w:hAnsi="inherit" w:cs="Arial"/>
+          <w:color w:val="555555"/>
+          <w:sz w:val="20"/>
+          <w:szCs w:val="20"/>
+        </w:rPr>
+        <w:br/>
+      </w:r>
+      <w:r>
+        <w:rPr>
+          <w:rStyle w:val="Strong"/>
+          <w:rFonts w:ascii="inherit" w:hAnsi="inherit" w:cs="Arial"/>
+          <w:color w:val="555555"/>
+          <w:sz w:val="20"/>
+          <w:szCs w:val="20"/>
+        </w:rPr>
+        <w:t>404 Not Found</w:t>
+      </w:r>
+    </w:p>
+    <w:tbl>
+      <w:tblPr>
+        <w:tblW w:w="13800" w:type="dxa"/>
+        <w:tblCellSpacing w:w="0" w:type="dxa"/>
+        <w:tblCellMar>
+          <w:left w:w="0" w:type="dxa"/>
+          <w:right w:w="0" w:type="dxa"/>
+        </w:tblCellMar>
+        <w:tblLook w:val="04A0" w:firstRow="1" w:lastRow="0" w:firstColumn="1" w:lastColumn="0" w:noHBand="0" w:noVBand="1"/>
+      </w:tblPr>
+      <w:tblGrid>
+        <w:gridCol w:w="465"/>
+        <w:gridCol w:w="13335"/>
+      </w:tblGrid>
+      <w:tr>
+        <w:trPr>
+          <w:tblCellSpacing w:w="0" w:type="dxa"/>
+        </w:trPr>
+        <w:tc>
+          <w:tcPr>
+            <w:tcW w:w="0" w:type="auto"/>
+            <w:vAlign w:val="center"/>
+            <w:hideMark/>
+          </w:tcPr>
+          <w:p>
+            <w:pPr>
+              <w:rPr>
+                <w:rFonts w:ascii="Times New Roman" w:hAnsi="Times New Roman" w:cs="Times New Roman"/>
+                <w:sz w:val="24"/>
+                <w:szCs w:val="24"/>
+              </w:rPr>
+            </w:pPr>
+            <w:r>
+              <w:t>1</w:t>
+            </w:r>
+          </w:p>
+          <w:p>
+            <w:r>
+              <w:t>2</w:t>
+            </w:r>
+          </w:p>
+          <w:p>
+            <w:r>
+              <w:t>3</w:t>
+            </w:r>
+          </w:p>
+          <w:p>
+            <w:r>
+              <w:t>4</w:t>
+            </w:r>
+          </w:p>
+          <w:p>
+            <w:r>
+              <w:t>5</w:t>
+            </w:r>
+          </w:p>
+          <w:p>
+            <w:r>
+              <w:t>6</w:t>
+            </w:r>
+          </w:p>
+        </w:tc>
+        <w:tc>
+          <w:tcPr>
+            <w:tcW w:w="13335" w:type="dxa"/>
+            <w:vAlign w:val="center"/>
+            <w:hideMark/>
+          </w:tcPr>
+          <w:p>
+            <w:r>
+              <w:rPr>
+                <w:rStyle w:val="HTMLCode"/>
+                <w:rFonts w:eastAsiaTheme="minorHAnsi"/>
+              </w:rPr>
+              <w:t>Not Found</w:t>
+            </w:r>
+          </w:p>
+          <w:p>
+            <w:r>
+              <w:t> </w:t>
+            </w:r>
+          </w:p>
+          <w:p>
+            <w:r>
+              <w:rPr>
+                <w:rStyle w:val="HTMLCode"/>
+                <w:rFonts w:eastAsiaTheme="minorHAnsi"/>
+              </w:rPr>
+              <w:t>The requested URL /login was not found on this server.</w:t>
+            </w:r>
+          </w:p>
+          <w:p>
+            <w:r>
+              <w:t> </w:t>
+            </w:r>
+          </w:p>
+          <w:p>
+            <w:r>
+              <w:rPr>
+                <w:rStyle w:val="HTMLCode"/>
+                <w:rFonts w:eastAsiaTheme="minorHAnsi"/>
+              </w:rPr>
+              <w:t>Apache/2.4.18 (Ubuntu) Server at tracker.dev Port 80</w:t>
+            </w:r>
+          </w:p>
+        </w:tc>
+      </w:tr>
+    </w:tbl>
+    <w:p>
+      <w:pPr>
+        <w:shd w:val="clear" w:color="auto" w:fill="FFFFFF"/>
+        <w:textAlignment w:val="baseline"/>
+        <w:rPr>
+          <w:rFonts w:ascii="inherit" w:hAnsi="inherit" w:cs="Arial"/>
+          <w:color w:val="555555"/>
+          <w:sz w:val="20"/>
+          <w:szCs w:val="20"/>
+        </w:rPr>
+      </w:pPr>
+      <w:r>
+        <w:rPr>
+          <w:rFonts w:ascii="inherit" w:hAnsi="inherit" w:cs="Arial"/>
+          <w:color w:val="555555"/>
+          <w:sz w:val="20"/>
+          <w:szCs w:val="20"/>
+        </w:rPr>
+        <w:br/>
+        <w:t>Please help me to resolve problem</w:t>
+      </w:r>
+    </w:p>
+    <w:p>
+      <w:pPr>
+        <w:shd w:val="clear" w:color="auto" w:fill="FFFFFF"/>
+        <w:textAlignment w:val="baseline"/>
+        <w:rPr>
+          <w:rFonts w:ascii="inherit" w:hAnsi="inherit" w:cs="Arial"/>
+          <w:color w:val="555555"/>
+          <w:sz w:val="20"/>
+          <w:szCs w:val="20"/>
+        </w:rPr>
+      </w:pPr>
+    </w:p>
+    <w:p>
+      <w:pPr>
+        <w:shd w:val="clear" w:color="auto" w:fill="EFFDFF"/>
+        <w:textAlignment w:val="baseline"/>
+        <w:rPr>
+          <w:rFonts w:ascii="inherit" w:hAnsi="inherit" w:cs="Arial"/>
+          <w:color w:val="555555"/>
+          <w:sz w:val="20"/>
+          <w:szCs w:val="20"/>
+        </w:rPr>
+      </w:pPr>
+      <w:r>
+        <w:rPr>
+          <w:rFonts w:ascii="inherit" w:hAnsi="inherit" w:cs="Arial"/>
+          <w:b/>
+          <w:bCs/>
+          <w:color w:val="555555"/>
+          <w:sz w:val="20"/>
+          <w:szCs w:val="20"/>
+        </w:rPr>
+        <w:t>Views:</w:t>
+      </w:r>
+      <w:r>
+        <w:rPr>
+          <w:rFonts w:ascii="inherit" w:hAnsi="inherit" w:cs="Arial"/>
+          <w:color w:val="555555"/>
+          <w:sz w:val="20"/>
+          <w:szCs w:val="20"/>
+        </w:rPr>
+        <w:t> 4772</w:t>
+      </w:r>
+    </w:p>
+    <w:p>
+      <w:pPr>
+        <w:shd w:val="clear" w:color="auto" w:fill="EFFDFF"/>
+        <w:textAlignment w:val="baseline"/>
+        <w:rPr>
+          <w:rFonts w:ascii="inherit" w:hAnsi="inherit" w:cs="Arial"/>
+          <w:color w:val="555555"/>
+          <w:sz w:val="20"/>
+          <w:szCs w:val="20"/>
+        </w:rPr>
+      </w:pPr>
+      <w:r>
+        <w:rPr>
+          <w:rFonts w:ascii="inherit" w:hAnsi="inherit" w:cs="Arial"/>
+          <w:b/>
+          <w:bCs/>
+          <w:color w:val="555555"/>
+          <w:sz w:val="20"/>
+          <w:szCs w:val="20"/>
+        </w:rPr>
+        <w:t>Category:</w:t>
+      </w:r>
+      <w:r>
+        <w:rPr>
+          <w:rFonts w:ascii="inherit" w:hAnsi="inherit" w:cs="Arial"/>
+          <w:color w:val="555555"/>
+          <w:sz w:val="20"/>
+          <w:szCs w:val="20"/>
+        </w:rPr>
+        <w:t> Yii</w:t>
+      </w:r>
+      <w:r>
+        <w:rPr>
+          <w:rFonts w:ascii="inherit" w:hAnsi="inherit" w:cs="Arial"/>
+          <w:color w:val="555555"/>
+          <w:sz w:val="20"/>
+          <w:szCs w:val="20"/>
+        </w:rPr>
+        <w:br/>
+      </w:r>
+      <w:r>
+        <w:rPr>
+          <w:rFonts w:ascii="inherit" w:hAnsi="inherit" w:cs="Arial"/>
+          <w:b/>
+          <w:bCs/>
+          <w:color w:val="555555"/>
+          <w:sz w:val="20"/>
+          <w:szCs w:val="20"/>
+        </w:rPr>
+        <w:t>Tags:</w:t>
+      </w:r>
+      <w:r>
+        <w:rPr>
+          <w:rFonts w:ascii="inherit" w:hAnsi="inherit" w:cs="Arial"/>
+          <w:color w:val="555555"/>
+          <w:sz w:val="20"/>
+          <w:szCs w:val="20"/>
+        </w:rPr>
+        <w:t> </w:t>
+      </w:r>
+      <w:hyperlink r:id="rId70" w:history="1">
+        <w:r>
+          <w:rPr>
+            <w:rStyle w:val="Hyperlink"/>
+            <w:rFonts w:ascii="inherit" w:hAnsi="inherit" w:cs="Arial"/>
+            <w:color w:val="000099"/>
+            <w:sz w:val="20"/>
+            <w:szCs w:val="20"/>
+            <w:bdr w:val="none" w:sz="0" w:space="0" w:color="auto" w:frame="1"/>
+          </w:rPr>
+          <w:t>yii</w:t>
+        </w:r>
+      </w:hyperlink>
+      <w:r>
+        <w:rPr>
+          <w:rFonts w:ascii="inherit" w:hAnsi="inherit" w:cs="Arial"/>
+          <w:color w:val="555555"/>
+          <w:sz w:val="20"/>
+          <w:szCs w:val="20"/>
+        </w:rPr>
+        <w:t>, </w:t>
+      </w:r>
+      <w:hyperlink r:id="rId71" w:history="1">
+        <w:r>
+          <w:rPr>
+            <w:rStyle w:val="Hyperlink"/>
+            <w:rFonts w:ascii="inherit" w:hAnsi="inherit" w:cs="Arial"/>
+            <w:color w:val="000099"/>
+            <w:sz w:val="20"/>
+            <w:szCs w:val="20"/>
+            <w:bdr w:val="none" w:sz="0" w:space="0" w:color="auto" w:frame="1"/>
+          </w:rPr>
+          <w:t>yii2</w:t>
+        </w:r>
+      </w:hyperlink>
+      <w:r>
+        <w:rPr>
+          <w:rFonts w:ascii="inherit" w:hAnsi="inherit" w:cs="Arial"/>
+          <w:color w:val="555555"/>
+          <w:sz w:val="20"/>
+          <w:szCs w:val="20"/>
+        </w:rPr>
+        <w:t>, </w:t>
+      </w:r>
+      <w:hyperlink r:id="rId72" w:history="1">
+        <w:r>
+          <w:rPr>
+            <w:rStyle w:val="Hyperlink"/>
+            <w:rFonts w:ascii="inherit" w:hAnsi="inherit" w:cs="Arial"/>
+            <w:color w:val="000099"/>
+            <w:sz w:val="20"/>
+            <w:szCs w:val="20"/>
+            <w:bdr w:val="none" w:sz="0" w:space="0" w:color="auto" w:frame="1"/>
+          </w:rPr>
+          <w:t>yii 2</w:t>
+        </w:r>
+      </w:hyperlink>
+      <w:r>
+        <w:rPr>
+          <w:rFonts w:ascii="inherit" w:hAnsi="inherit" w:cs="Arial"/>
+          <w:color w:val="555555"/>
+          <w:sz w:val="20"/>
+          <w:szCs w:val="20"/>
+        </w:rPr>
+        <w:t>, </w:t>
+      </w:r>
+      <w:hyperlink r:id="rId73" w:history="1">
+        <w:r>
+          <w:rPr>
+            <w:rStyle w:val="Hyperlink"/>
+            <w:rFonts w:ascii="inherit" w:hAnsi="inherit" w:cs="Arial"/>
+            <w:color w:val="000099"/>
+            <w:sz w:val="20"/>
+            <w:szCs w:val="20"/>
+            <w:bdr w:val="none" w:sz="0" w:space="0" w:color="auto" w:frame="1"/>
+          </w:rPr>
+          <w:t>ubuntu</w:t>
+        </w:r>
+      </w:hyperlink>
+      <w:r>
+        <w:rPr>
+          <w:rFonts w:ascii="inherit" w:hAnsi="inherit" w:cs="Arial"/>
+          <w:color w:val="555555"/>
+          <w:sz w:val="20"/>
+          <w:szCs w:val="20"/>
+        </w:rPr>
+        <w:t>, </w:t>
+      </w:r>
+      <w:hyperlink r:id="rId74" w:history="1">
+        <w:r>
+          <w:rPr>
+            <w:rStyle w:val="Hyperlink"/>
+            <w:rFonts w:ascii="inherit" w:hAnsi="inherit" w:cs="Arial"/>
+            <w:color w:val="000099"/>
+            <w:sz w:val="20"/>
+            <w:szCs w:val="20"/>
+            <w:bdr w:val="none" w:sz="0" w:space="0" w:color="auto" w:frame="1"/>
+          </w:rPr>
+          <w:t>ubuntu 16 04</w:t>
+        </w:r>
+      </w:hyperlink>
+      <w:r>
+        <w:rPr>
+          <w:rFonts w:ascii="inherit" w:hAnsi="inherit" w:cs="Arial"/>
+          <w:color w:val="555555"/>
+          <w:sz w:val="20"/>
+          <w:szCs w:val="20"/>
+        </w:rPr>
+        <w:t>, </w:t>
+      </w:r>
+      <w:hyperlink r:id="rId75" w:history="1">
+        <w:r>
+          <w:rPr>
+            <w:rStyle w:val="Hyperlink"/>
+            <w:rFonts w:ascii="inherit" w:hAnsi="inherit" w:cs="Arial"/>
+            <w:color w:val="000099"/>
+            <w:sz w:val="20"/>
+            <w:szCs w:val="20"/>
+            <w:bdr w:val="none" w:sz="0" w:space="0" w:color="auto" w:frame="1"/>
+          </w:rPr>
+          <w:t>apache2</w:t>
+        </w:r>
+      </w:hyperlink>
+      <w:r>
+        <w:rPr>
+          <w:rFonts w:ascii="inherit" w:hAnsi="inherit" w:cs="Arial"/>
+          <w:color w:val="555555"/>
+          <w:sz w:val="20"/>
+          <w:szCs w:val="20"/>
+        </w:rPr>
+        <w:t>, </w:t>
+      </w:r>
+      <w:hyperlink r:id="rId76" w:history="1">
+        <w:r>
+          <w:rPr>
+            <w:rStyle w:val="Hyperlink"/>
+            <w:rFonts w:ascii="inherit" w:hAnsi="inherit" w:cs="Arial"/>
+            <w:color w:val="000099"/>
+            <w:sz w:val="20"/>
+            <w:szCs w:val="20"/>
+            <w:bdr w:val="none" w:sz="0" w:space="0" w:color="auto" w:frame="1"/>
+          </w:rPr>
+          <w:t>apache</w:t>
+        </w:r>
+      </w:hyperlink>
+      <w:r>
+        <w:rPr>
+          <w:rFonts w:ascii="inherit" w:hAnsi="inherit" w:cs="Arial"/>
+          <w:color w:val="555555"/>
+          <w:sz w:val="20"/>
+          <w:szCs w:val="20"/>
+        </w:rPr>
+        <w:t>, </w:t>
+      </w:r>
+      <w:hyperlink r:id="rId77" w:history="1">
+        <w:r>
+          <w:rPr>
+            <w:rStyle w:val="Hyperlink"/>
+            <w:rFonts w:ascii="inherit" w:hAnsi="inherit" w:cs="Arial"/>
+            <w:color w:val="000099"/>
+            <w:sz w:val="20"/>
+            <w:szCs w:val="20"/>
+            <w:bdr w:val="none" w:sz="0" w:space="0" w:color="auto" w:frame="1"/>
+          </w:rPr>
+          <w:t>index php</w:t>
+        </w:r>
+      </w:hyperlink>
+      <w:r>
+        <w:rPr>
+          <w:rFonts w:ascii="inherit" w:hAnsi="inherit" w:cs="Arial"/>
+          <w:color w:val="555555"/>
+          <w:sz w:val="20"/>
+          <w:szCs w:val="20"/>
+        </w:rPr>
+        <w:t>, </w:t>
+      </w:r>
+      <w:hyperlink r:id="rId78" w:history="1">
+        <w:r>
+          <w:rPr>
+            <w:rStyle w:val="Hyperlink"/>
+            <w:rFonts w:ascii="inherit" w:hAnsi="inherit" w:cs="Arial"/>
+            <w:color w:val="000099"/>
+            <w:sz w:val="20"/>
+            <w:szCs w:val="20"/>
+            <w:bdr w:val="none" w:sz="0" w:space="0" w:color="auto" w:frame="1"/>
+          </w:rPr>
+          <w:t>enablePrettyUrl</w:t>
+        </w:r>
+      </w:hyperlink>
+      <w:r>
+        <w:rPr>
+          <w:rFonts w:ascii="inherit" w:hAnsi="inherit" w:cs="Arial"/>
+          <w:color w:val="555555"/>
+          <w:sz w:val="20"/>
+          <w:szCs w:val="20"/>
+        </w:rPr>
+        <w:t>, </w:t>
+      </w:r>
+      <w:hyperlink r:id="rId79" w:history="1">
+        <w:r>
+          <w:rPr>
+            <w:rStyle w:val="Hyperlink"/>
+            <w:rFonts w:ascii="inherit" w:hAnsi="inherit" w:cs="Arial"/>
+            <w:color w:val="000099"/>
+            <w:sz w:val="20"/>
+            <w:szCs w:val="20"/>
+            <w:bdr w:val="none" w:sz="0" w:space="0" w:color="auto" w:frame="1"/>
+          </w:rPr>
+          <w:t>showScriptName</w:t>
+        </w:r>
+      </w:hyperlink>
+      <w:r>
+        <w:rPr>
+          <w:rFonts w:ascii="inherit" w:hAnsi="inherit" w:cs="Arial"/>
+          <w:color w:val="555555"/>
+          <w:sz w:val="20"/>
+          <w:szCs w:val="20"/>
+        </w:rPr>
+        <w:t>, </w:t>
+      </w:r>
+      <w:hyperlink r:id="rId80" w:history="1">
+        <w:r>
+          <w:rPr>
+            <w:rStyle w:val="Hyperlink"/>
+            <w:rFonts w:ascii="inherit" w:hAnsi="inherit" w:cs="Arial"/>
+            <w:color w:val="000099"/>
+            <w:sz w:val="20"/>
+            <w:szCs w:val="20"/>
+            <w:bdr w:val="none" w:sz="0" w:space="0" w:color="auto" w:frame="1"/>
+          </w:rPr>
+          <w:t>yii2 rules</w:t>
+        </w:r>
+      </w:hyperlink>
+      <w:r>
+        <w:rPr>
+          <w:rFonts w:ascii="inherit" w:hAnsi="inherit" w:cs="Arial"/>
+          <w:color w:val="555555"/>
+          <w:sz w:val="20"/>
+          <w:szCs w:val="20"/>
+        </w:rPr>
+        <w:t>, </w:t>
+      </w:r>
+      <w:hyperlink r:id="rId81" w:history="1">
+        <w:r>
+          <w:rPr>
+            <w:rStyle w:val="Hyperlink"/>
+            <w:rFonts w:ascii="inherit" w:hAnsi="inherit" w:cs="Arial"/>
+            <w:color w:val="000099"/>
+            <w:sz w:val="20"/>
+            <w:szCs w:val="20"/>
+            <w:bdr w:val="none" w:sz="0" w:space="0" w:color="auto" w:frame="1"/>
+          </w:rPr>
+          <w:t>404</w:t>
+        </w:r>
+      </w:hyperlink>
+      <w:r>
+        <w:rPr>
+          <w:rFonts w:ascii="inherit" w:hAnsi="inherit" w:cs="Arial"/>
+          <w:color w:val="555555"/>
+          <w:sz w:val="20"/>
+          <w:szCs w:val="20"/>
+        </w:rPr>
+        <w:t>, </w:t>
+      </w:r>
+      <w:hyperlink r:id="rId82" w:history="1">
+        <w:r>
+          <w:rPr>
+            <w:rStyle w:val="Hyperlink"/>
+            <w:rFonts w:ascii="inherit" w:hAnsi="inherit" w:cs="Arial"/>
+            <w:color w:val="000099"/>
+            <w:sz w:val="20"/>
+            <w:szCs w:val="20"/>
+            <w:bdr w:val="none" w:sz="0" w:space="0" w:color="auto" w:frame="1"/>
+          </w:rPr>
+          <w:t>error 404</w:t>
+        </w:r>
+      </w:hyperlink>
+      <w:r>
+        <w:rPr>
+          <w:rFonts w:ascii="inherit" w:hAnsi="inherit" w:cs="Arial"/>
+          <w:color w:val="555555"/>
+          <w:sz w:val="20"/>
+          <w:szCs w:val="20"/>
+        </w:rPr>
+        <w:br/>
+      </w:r>
+      <w:r>
+        <w:rPr>
+          <w:rFonts w:ascii="inherit" w:hAnsi="inherit" w:cs="Arial"/>
+          <w:b/>
+          <w:bCs/>
+          <w:color w:val="555555"/>
+          <w:sz w:val="20"/>
+          <w:szCs w:val="20"/>
+        </w:rPr>
+        <w:t>Source:</w:t>
+      </w:r>
+      <w:r>
+        <w:rPr>
+          <w:rFonts w:ascii="inherit" w:hAnsi="inherit" w:cs="Arial"/>
+          <w:color w:val="555555"/>
+          <w:sz w:val="20"/>
+          <w:szCs w:val="20"/>
+        </w:rPr>
+        <w:t> </w:t>
+      </w:r>
+      <w:hyperlink r:id="rId83" w:history="1">
+        <w:r>
+          <w:rPr>
+            <w:rStyle w:val="Hyperlink"/>
+            <w:rFonts w:ascii="inherit" w:hAnsi="inherit" w:cs="Arial"/>
+            <w:color w:val="000099"/>
+            <w:sz w:val="20"/>
+            <w:szCs w:val="20"/>
+            <w:bdr w:val="none" w:sz="0" w:space="0" w:color="auto" w:frame="1"/>
+          </w:rPr>
+          <w:t>yiiframework.ru</w:t>
+        </w:r>
+      </w:hyperlink>
+      <w:r>
+        <w:rPr>
+          <w:rFonts w:ascii="inherit" w:hAnsi="inherit" w:cs="Arial"/>
+          <w:color w:val="555555"/>
+          <w:sz w:val="20"/>
+          <w:szCs w:val="20"/>
+        </w:rPr>
+        <w:br/>
+      </w:r>
+      <w:r>
+        <w:rPr>
+          <w:rFonts w:ascii="inherit" w:hAnsi="inherit" w:cs="Arial"/>
+          <w:b/>
+          <w:bCs/>
+          <w:color w:val="555555"/>
+          <w:sz w:val="20"/>
+          <w:szCs w:val="20"/>
+        </w:rPr>
+        <w:t>Comments: </w:t>
+      </w:r>
+      <w:r>
+        <w:rPr>
+          <w:rFonts w:ascii="inherit" w:hAnsi="inherit" w:cs="Arial"/>
+          <w:color w:val="555555"/>
+          <w:sz w:val="20"/>
+          <w:szCs w:val="20"/>
+        </w:rPr>
+        <w:t>( </w:t>
+      </w:r>
+      <w:hyperlink r:id="rId84" w:anchor="comments" w:history="1">
+        <w:r>
+          <w:rPr>
+            <w:rStyle w:val="Hyperlink"/>
+            <w:rFonts w:ascii="inherit" w:hAnsi="inherit" w:cs="Arial"/>
+            <w:b/>
+            <w:bCs/>
+            <w:color w:val="000099"/>
+            <w:sz w:val="20"/>
+            <w:szCs w:val="20"/>
+            <w:bdr w:val="none" w:sz="0" w:space="0" w:color="auto" w:frame="1"/>
+          </w:rPr>
+          <w:t>1</w:t>
+        </w:r>
+      </w:hyperlink>
+      <w:r>
+        <w:rPr>
+          <w:rFonts w:ascii="inherit" w:hAnsi="inherit" w:cs="Arial"/>
+          <w:color w:val="555555"/>
+          <w:sz w:val="20"/>
+          <w:szCs w:val="20"/>
+        </w:rPr>
+        <w:t> )</w:t>
+      </w:r>
+      <w:r>
+        <w:rPr>
+          <w:rFonts w:ascii="inherit" w:hAnsi="inherit" w:cs="Arial"/>
+          <w:color w:val="555555"/>
+          <w:sz w:val="20"/>
+          <w:szCs w:val="20"/>
+        </w:rPr>
+        <w:br/>
+        <w:t>| Last updated on June 2, 2017</w:t>
+      </w:r>
+    </w:p>
+    <w:p>
+      <w:pPr>
+        <w:pStyle w:val="ui-state-default"/>
+        <w:numPr>
+          <w:ilvl w:val="0"/>
+          <w:numId w:val="5"/>
+        </w:numPr>
+        <w:pBdr>
+          <w:top w:val="single" w:sz="6" w:space="0" w:color="AAAAAA"/>
+          <w:left w:val="single" w:sz="6" w:space="0" w:color="AAAAAA"/>
+          <w:bottom w:val="single" w:sz="2" w:space="1" w:color="AAAAAA"/>
+          <w:right w:val="single" w:sz="6" w:space="0" w:color="AAAAAA"/>
+        </w:pBdr>
+        <w:shd w:val="clear" w:color="auto" w:fill="FFFFFF"/>
+        <w:spacing w:before="0" w:beforeAutospacing="0" w:after="0" w:afterAutospacing="0"/>
+        <w:ind w:left="0" w:right="48"/>
+        <w:textAlignment w:val="baseline"/>
+        <w:rPr>
+          <w:rFonts w:ascii="inherit" w:hAnsi="inherit"/>
+          <w:color w:val="212121"/>
+          <w:sz w:val="22"/>
+          <w:szCs w:val="22"/>
+        </w:rPr>
+      </w:pPr>
+      <w:hyperlink r:id="rId85" w:anchor="tabs-1" w:history="1">
+        <w:r>
+          <w:rPr>
+            <w:rStyle w:val="Hyperlink"/>
+            <w:rFonts w:ascii="inherit" w:hAnsi="inherit"/>
+            <w:color w:val="212121"/>
+            <w:sz w:val="22"/>
+            <w:szCs w:val="22"/>
+            <w:bdr w:val="none" w:sz="0" w:space="0" w:color="auto" w:frame="1"/>
+          </w:rPr>
+          <w:t>One comment</w:t>
+        </w:r>
+      </w:hyperlink>
+    </w:p>
+    <w:p>
+      <w:pPr>
+        <w:pStyle w:val="ui-state-default"/>
+        <w:numPr>
+          <w:ilvl w:val="0"/>
+          <w:numId w:val="5"/>
+        </w:numPr>
+        <w:pBdr>
+          <w:top w:val="single" w:sz="6" w:space="0" w:color="D3D3D3"/>
+          <w:left w:val="single" w:sz="6" w:space="0" w:color="D3D3D3"/>
+          <w:bottom w:val="single" w:sz="2" w:space="0" w:color="D3D3D3"/>
+          <w:right w:val="single" w:sz="6" w:space="0" w:color="D3D3D3"/>
+        </w:pBdr>
+        <w:shd w:val="clear" w:color="auto" w:fill="E6E6E6"/>
+        <w:spacing w:before="0" w:beforeAutospacing="0" w:after="0" w:afterAutospacing="0"/>
+        <w:ind w:left="0" w:right="48"/>
+        <w:textAlignment w:val="baseline"/>
+        <w:rPr>
+          <w:rFonts w:ascii="inherit" w:hAnsi="inherit"/>
+          <w:color w:val="555555"/>
+          <w:sz w:val="22"/>
+          <w:szCs w:val="22"/>
+        </w:rPr>
+      </w:pPr>
+      <w:hyperlink r:id="rId86" w:anchor="tabs-2" w:history="1">
+        <w:r>
+          <w:rPr>
+            <w:rStyle w:val="Hyperlink"/>
+            <w:rFonts w:ascii="inherit" w:hAnsi="inherit"/>
+            <w:color w:val="555555"/>
+            <w:sz w:val="22"/>
+            <w:szCs w:val="22"/>
+            <w:bdr w:val="none" w:sz="0" w:space="0" w:color="auto" w:frame="1"/>
+          </w:rPr>
+          <w:t>Facebook</w:t>
+        </w:r>
+      </w:hyperlink>
+    </w:p>
+    <w:p>
+      <w:pPr>
+        <w:pStyle w:val="ui-state-default"/>
+        <w:numPr>
+          <w:ilvl w:val="0"/>
+          <w:numId w:val="5"/>
+        </w:numPr>
+        <w:pBdr>
+          <w:top w:val="single" w:sz="6" w:space="0" w:color="D3D3D3"/>
+          <w:left w:val="single" w:sz="6" w:space="0" w:color="D3D3D3"/>
+          <w:bottom w:val="single" w:sz="2" w:space="0" w:color="D3D3D3"/>
+          <w:right w:val="single" w:sz="6" w:space="0" w:color="D3D3D3"/>
+        </w:pBdr>
+        <w:shd w:val="clear" w:color="auto" w:fill="E6E6E6"/>
+        <w:spacing w:before="0" w:beforeAutospacing="0" w:after="0" w:afterAutospacing="0"/>
+        <w:ind w:left="0" w:right="48"/>
+        <w:textAlignment w:val="baseline"/>
+        <w:rPr>
+          <w:rFonts w:ascii="inherit" w:hAnsi="inherit"/>
+          <w:color w:val="555555"/>
+          <w:sz w:val="22"/>
+          <w:szCs w:val="22"/>
+        </w:rPr>
+      </w:pPr>
+      <w:hyperlink r:id="rId87" w:anchor="tabs-3" w:history="1">
+        <w:r>
+          <w:rPr>
+            <w:rStyle w:val="Hyperlink"/>
+            <w:rFonts w:ascii="inherit" w:hAnsi="inherit"/>
+            <w:color w:val="555555"/>
+            <w:sz w:val="22"/>
+            <w:szCs w:val="22"/>
+            <w:bdr w:val="none" w:sz="0" w:space="0" w:color="auto" w:frame="1"/>
+          </w:rPr>
+          <w:t>VK</w:t>
+        </w:r>
+      </w:hyperlink>
+    </w:p>
+    <w:p>
+      <w:pPr>
+        <w:pStyle w:val="Heading3"/>
+        <w:shd w:val="clear" w:color="auto" w:fill="FFFFFF"/>
+        <w:spacing w:before="0" w:after="240"/>
+        <w:textAlignment w:val="baseline"/>
+        <w:rPr>
+          <w:rFonts w:ascii="inherit" w:hAnsi="inherit"/>
+          <w:color w:val="111111"/>
+          <w:sz w:val="31"/>
+          <w:szCs w:val="31"/>
+        </w:rPr>
+      </w:pPr>
+      <w:r>
+        <w:rPr>
+          <w:rFonts w:ascii="inherit" w:hAnsi="inherit"/>
+          <w:b/>
+          <w:bCs/>
+          <w:color w:val="111111"/>
+          <w:sz w:val="31"/>
+          <w:szCs w:val="31"/>
+        </w:rPr>
+        <w:t>One comment</w:t>
+      </w:r>
+    </w:p>
+    <w:p>
+      <w:pPr>
+        <w:shd w:val="clear" w:color="auto" w:fill="FFFFE0"/>
+        <w:textAlignment w:val="baseline"/>
+        <w:rPr>
+          <w:rFonts w:ascii="inherit" w:hAnsi="inherit"/>
+          <w:color w:val="222222"/>
+        </w:rPr>
+      </w:pPr>
+      <w:hyperlink r:id="rId88" w:anchor="c488" w:tooltip="Permalink to this comment" w:history="1">
+        <w:r>
+          <w:rPr>
+            <w:rStyle w:val="Hyperlink"/>
+            <w:rFonts w:ascii="inherit" w:hAnsi="inherit"/>
+            <w:b/>
+            <w:bCs/>
+            <w:color w:val="CCCCCC"/>
+            <w:sz w:val="33"/>
+            <w:szCs w:val="33"/>
+            <w:bdr w:val="none" w:sz="0" w:space="0" w:color="auto" w:frame="1"/>
+          </w:rPr>
+          <w:t>#488</w:t>
+        </w:r>
+        <w:r>
+          <w:rPr>
+            <w:rFonts w:ascii="inherit" w:hAnsi="inherit"/>
+            <w:b/>
+            <w:bCs/>
+            <w:noProof/>
+            <w:color w:val="CCCCCC"/>
+            <w:sz w:val="33"/>
+            <w:szCs w:val="33"/>
+            <w:bdr w:val="none" w:sz="0" w:space="0" w:color="auto" w:frame="1"/>
+          </w:rPr>
+          <w:drawing>
+            <wp:inline distT="0" distB="0" distL="0" distR="0" wp14:anchorId="7CC52540" wp14:editId="210ED2F8">
+              <wp:extent cx="704850" cy="609600"/>
+              <wp:effectExtent l="0" t="0" r="0" b="0"/>
+              <wp:docPr id="15" name="Picture 15" descr="http://forum.isystems.am/images/check.png">
+                <a:hlinkClick xmlns:a="http://schemas.openxmlformats.org/drawingml/2006/main" r:id="rId89" tooltip="&quot;Permalink to this comment&quot;"/>
+              </wp:docPr>
+              <wp:cNvGraphicFramePr>
+                <a:graphicFrameLocks xmlns:a="http://schemas.openxmlformats.org/drawingml/2006/main" noChangeAspect="1"/>
+              </wp:cNvGraphicFramePr>
+              <a:graphic xmlns:a="http://schemas.openxmlformats.org/drawingml/2006/main">
+                <a:graphicData uri="http://schemas.openxmlformats.org/drawingml/2006/picture">
+                  <pic:pic xmlns:pic="http://schemas.openxmlformats.org/drawingml/2006/picture">
+                    <pic:nvPicPr>
+                      <pic:cNvPr id="0" name="Picture 1" descr="http://forum.isystems.am/images/check.png">
+                        <a:hlinkClick r:id="rId89" tooltip="&quot;Permalink to this comment&quot;"/>
+                      </pic:cNvPr>
+                      <pic:cNvPicPr>
+                        <a:picLocks noChangeAspect="1" noChangeArrowheads="1"/>
+                      </pic:cNvPicPr>
+                    </pic:nvPicPr>
+                    <pic:blipFill>
+                      <a:blip r:embed="rId90">
+                        <a:extLst>
+                          <a:ext uri="{28A0092B-C50C-407E-A947-70E740481C1C}">
+                            <a14:useLocalDpi xmlns:a14="http://schemas.microsoft.com/office/drawing/2010/main" val="0"/>
+                          </a:ext>
+                        </a:extLst>
+                      </a:blip>
+                      <a:srcRect/>
+                      <a:stretch>
+                        <a:fillRect/>
+                      </a:stretch>
+                    </pic:blipFill>
+                    <pic:spPr bwMode="auto">
+                      <a:xfrm>
+                        <a:off x="0" y="0"/>
+                        <a:ext cx="704850" cy="609600"/>
+                      </a:xfrm>
+                      <a:prstGeom prst="rect">
+                        <a:avLst/>
+                      </a:prstGeom>
+                      <a:noFill/>
+                      <a:ln>
+                        <a:noFill/>
+                      </a:ln>
+                    </pic:spPr>
+                  </pic:pic>
+                </a:graphicData>
+              </a:graphic>
+            </wp:inline>
+          </w:drawing>
+        </w:r>
+      </w:hyperlink>
+    </w:p>
+    <w:p>
+      <w:pPr>
+        <w:shd w:val="clear" w:color="auto" w:fill="FFFFE0"/>
+        <w:textAlignment w:val="baseline"/>
+        <w:rPr>
+          <w:rFonts w:ascii="inherit" w:hAnsi="inherit"/>
+          <w:color w:val="222222"/>
+        </w:rPr>
+      </w:pPr>
+      <w:r>
+        <w:rPr>
+          <w:rFonts w:ascii="inherit" w:hAnsi="inherit"/>
+          <w:noProof/>
+          <w:color w:val="222222"/>
+        </w:rPr>
+        <w:drawing>
+          <wp:inline distT="0" distB="0" distL="0" distR="0" wp14:anchorId="3232F9EB" wp14:editId="58D5D033">
+            <wp:extent cx="152400" cy="152400"/>
+            <wp:effectExtent l="0" t="0" r="0" b="0"/>
+            <wp:docPr id="14" name="Picture 14" descr="guest"/>
+            <wp:cNvGraphicFramePr>
+              <a:graphicFrameLocks xmlns:a="http://schemas.openxmlformats.org/drawingml/2006/main" noChangeAspect="1"/>
+            </wp:cNvGraphicFramePr>
+            <a:graphic xmlns:a="http://schemas.openxmlformats.org/drawingml/2006/main">
+              <a:graphicData uri="http://schemas.openxmlformats.org/drawingml/2006/picture">
+                <pic:pic xmlns:pic="http://schemas.openxmlformats.org/drawingml/2006/picture">
+                  <pic:nvPicPr>
+                    <pic:cNvPr id="0" name="Picture 2" descr="guest"/>
+                    <pic:cNvPicPr>
+                      <a:picLocks noChangeAspect="1" noChangeArrowheads="1"/>
+                    </pic:cNvPicPr>
+                  </pic:nvPicPr>
+                  <pic:blipFill>
+                    <a:blip r:embed="rId91">
+                      <a:extLst>
+                        <a:ext uri="{28A0092B-C50C-407E-A947-70E740481C1C}">
+                          <a14:useLocalDpi xmlns:a14="http://schemas.microsoft.com/office/drawing/2010/main" val="0"/>
+                        </a:ext>
+                      </a:extLst>
+                    </a:blip>
+                    <a:srcRect/>
+                    <a:stretch>
+                      <a:fillRect/>
+                    </a:stretch>
+                  </pic:blipFill>
+                  <pic:spPr bwMode="auto">
+                    <a:xfrm>
+                      <a:off x="0" y="0"/>
+                      <a:ext cx="152400" cy="152400"/>
+                    </a:xfrm>
+                    <a:prstGeom prst="rect">
+                      <a:avLst/>
+                    </a:prstGeom>
+                    <a:noFill/>
+                    <a:ln>
+                      <a:noFill/>
+                    </a:ln>
+                  </pic:spPr>
+                </pic:pic>
+              </a:graphicData>
+            </a:graphic>
+          </wp:inline>
+        </w:drawing>
+      </w:r>
+      <w:hyperlink r:id="rId92" w:history="1">
+        <w:r>
+          <w:rPr>
+            <w:rStyle w:val="Hyperlink"/>
+            <w:rFonts w:ascii="inherit" w:hAnsi="inherit"/>
+            <w:color w:val="222222"/>
+            <w:bdr w:val="none" w:sz="0" w:space="0" w:color="auto" w:frame="1"/>
+          </w:rPr>
+          <w:t>admin</w:t>
+        </w:r>
+      </w:hyperlink>
+      <w:r>
+        <w:rPr>
+          <w:rFonts w:ascii="inherit" w:hAnsi="inherit"/>
+          <w:color w:val="222222"/>
+        </w:rPr>
+        <w:t> says:</w:t>
+      </w:r>
+    </w:p>
+    <w:p>
+      <w:pPr>
+        <w:shd w:val="clear" w:color="auto" w:fill="FFFFE0"/>
+        <w:textAlignment w:val="baseline"/>
+        <w:rPr>
+          <w:rFonts w:ascii="inherit" w:hAnsi="inherit"/>
+          <w:color w:val="888888"/>
+          <w:sz w:val="18"/>
+          <w:szCs w:val="18"/>
+        </w:rPr>
+      </w:pPr>
+      <w:r>
+        <w:rPr>
+          <w:rFonts w:ascii="inherit" w:hAnsi="inherit"/>
+          <w:color w:val="888888"/>
+          <w:sz w:val="18"/>
+          <w:szCs w:val="18"/>
+        </w:rPr>
+        <w:t>June 2, 2017 at 12:21 pm</w:t>
+      </w:r>
+    </w:p>
+    <w:p>
+      <w:pPr>
+        <w:shd w:val="clear" w:color="auto" w:fill="FFFFE0"/>
+        <w:textAlignment w:val="baseline"/>
+        <w:rPr>
+          <w:rFonts w:ascii="inherit" w:hAnsi="inherit"/>
+          <w:color w:val="222222"/>
+        </w:rPr>
+      </w:pPr>
+      <w:r>
+        <w:rPr>
+          <w:rFonts w:ascii="inherit" w:hAnsi="inherit"/>
+          <w:color w:val="222222"/>
+        </w:rPr>
+        <w:lastRenderedPageBreak/>
+        <w:t>Try step by step and all will be fine</w:t>
+      </w:r>
+      <w:r>
+        <w:rPr>
+          <w:rFonts w:ascii="inherit" w:hAnsi="inherit"/>
+          <w:color w:val="222222"/>
+        </w:rPr>
+        <w:br/>
+      </w:r>
+      <w:r>
+        <w:rPr>
+          <w:rStyle w:val="Strong"/>
+          <w:rFonts w:ascii="inherit" w:hAnsi="inherit"/>
+          <w:color w:val="222222"/>
+        </w:rPr>
+        <w:t>1. Open your terminal</w:t>
+      </w:r>
+      <w:r>
+        <w:rPr>
+          <w:rFonts w:ascii="inherit" w:hAnsi="inherit"/>
+          <w:color w:val="222222"/>
+        </w:rPr>
+        <w:br/>
+      </w:r>
+      <w:r>
+        <w:rPr>
+          <w:rStyle w:val="Strong"/>
+          <w:rFonts w:ascii="inherit" w:hAnsi="inherit"/>
+          <w:color w:val="222222"/>
+        </w:rPr>
+        <w:t>2. Enable your mod_rewrite by command</w:t>
+      </w:r>
+    </w:p>
+    <w:tbl>
+      <w:tblPr>
+        <w:tblW w:w="12765" w:type="dxa"/>
+        <w:tblCellSpacing w:w="0" w:type="dxa"/>
+        <w:tblCellMar>
+          <w:left w:w="0" w:type="dxa"/>
+          <w:right w:w="0" w:type="dxa"/>
+        </w:tblCellMar>
+        <w:tblLook w:val="04A0" w:firstRow="1" w:lastRow="0" w:firstColumn="1" w:lastColumn="0" w:noHBand="0" w:noVBand="1"/>
+      </w:tblPr>
+      <w:tblGrid>
+        <w:gridCol w:w="510"/>
+        <w:gridCol w:w="12255"/>
+      </w:tblGrid>
+      <w:tr>
+        <w:trPr>
+          <w:tblCellSpacing w:w="0" w:type="dxa"/>
+        </w:trPr>
+        <w:tc>
+          <w:tcPr>
+            <w:tcW w:w="0" w:type="auto"/>
+            <w:vAlign w:val="center"/>
+            <w:hideMark/>
+          </w:tcPr>
+          <w:p>
+            <w:pPr>
+              <w:rPr>
+                <w:rFonts w:ascii="Times New Roman" w:hAnsi="Times New Roman"/>
+                <w:sz w:val="24"/>
+                <w:szCs w:val="24"/>
+              </w:rPr>
+            </w:pPr>
+            <w:r>
+              <w:t>1</w:t>
+            </w:r>
+          </w:p>
+          <w:p>
+            <w:r>
+              <w:t>2</w:t>
+            </w:r>
+          </w:p>
+          <w:p>
+            <w:r>
+              <w:t>3</w:t>
+            </w:r>
+          </w:p>
+        </w:tc>
+        <w:tc>
+          <w:tcPr>
+            <w:tcW w:w="12255" w:type="dxa"/>
+            <w:vAlign w:val="center"/>
+            <w:hideMark/>
+          </w:tcPr>
+          <w:p>
+            <w:r>
+              <w:rPr>
+                <w:rStyle w:val="HTMLCode"/>
+                <w:rFonts w:eastAsiaTheme="minorHAnsi"/>
+              </w:rPr>
+              <w:t>sudo a2enmod rewrite</w:t>
+            </w:r>
+          </w:p>
+          <w:p>
+            <w:r>
+              <w:rPr>
+                <w:rStyle w:val="HTMLCode"/>
+                <w:rFonts w:eastAsiaTheme="minorHAnsi"/>
+              </w:rPr>
+              <w:t>sudo service apache2 restart</w:t>
+            </w:r>
+          </w:p>
+        </w:tc>
+      </w:tr>
+    </w:tbl>
+    <w:p>
+      <w:pPr>
+        <w:shd w:val="clear" w:color="auto" w:fill="FFFFE0"/>
+        <w:textAlignment w:val="baseline"/>
+        <w:rPr>
+          <w:rFonts w:ascii="inherit" w:hAnsi="inherit"/>
+          <w:color w:val="222222"/>
+        </w:rPr>
+      </w:pPr>
+      <w:r>
+        <w:rPr>
+          <w:rFonts w:ascii="inherit" w:hAnsi="inherit"/>
+          <w:color w:val="222222"/>
+        </w:rPr>
+        <w:br/>
+      </w:r>
+      <w:r>
+        <w:rPr>
+          <w:rStyle w:val="Strong"/>
+          <w:rFonts w:ascii="inherit" w:hAnsi="inherit"/>
+          <w:color w:val="222222"/>
+        </w:rPr>
+        <w:t>3. Open your config file for your website by command</w:t>
+      </w:r>
+    </w:p>
+    <w:tbl>
+      <w:tblPr>
+        <w:tblW w:w="12765" w:type="dxa"/>
+        <w:tblCellSpacing w:w="0" w:type="dxa"/>
+        <w:tblCellMar>
+          <w:left w:w="0" w:type="dxa"/>
+          <w:right w:w="0" w:type="dxa"/>
+        </w:tblCellMar>
+        <w:tblLook w:val="04A0" w:firstRow="1" w:lastRow="0" w:firstColumn="1" w:lastColumn="0" w:noHBand="0" w:noVBand="1"/>
+      </w:tblPr>
+      <w:tblGrid>
+        <w:gridCol w:w="510"/>
+        <w:gridCol w:w="12255"/>
+      </w:tblGrid>
+      <w:tr>
+        <w:trPr>
+          <w:tblCellSpacing w:w="0" w:type="dxa"/>
+        </w:trPr>
+        <w:tc>
+          <w:tcPr>
+            <w:tcW w:w="0" w:type="auto"/>
+            <w:vAlign w:val="center"/>
+            <w:hideMark/>
+          </w:tcPr>
+          <w:p>
+            <w:pPr>
+              <w:rPr>
+                <w:rFonts w:ascii="Times New Roman" w:hAnsi="Times New Roman"/>
+                <w:sz w:val="24"/>
+                <w:szCs w:val="24"/>
+              </w:rPr>
+            </w:pPr>
+            <w:r>
+              <w:t>1</w:t>
+            </w:r>
+          </w:p>
+          <w:p>
+            <w:r>
+              <w:t>2</w:t>
+            </w:r>
+          </w:p>
+        </w:tc>
+        <w:tc>
+          <w:tcPr>
+            <w:tcW w:w="12255" w:type="dxa"/>
+            <w:vAlign w:val="center"/>
+            <w:hideMark/>
+          </w:tcPr>
+          <w:p>
+            <w:r>
+              <w:rPr>
+                <w:rStyle w:val="HTMLCode"/>
+                <w:rFonts w:eastAsiaTheme="minorHAnsi"/>
+              </w:rPr>
+              <w:t>sudo gedit /etc/apache2/sites-available/tracker.dev.conf</w:t>
+            </w:r>
+          </w:p>
+        </w:tc>
+      </w:tr>
+    </w:tbl>
+    <w:p>
+      <w:pPr>
+        <w:shd w:val="clear" w:color="auto" w:fill="FFFFE0"/>
+        <w:textAlignment w:val="baseline"/>
+        <w:rPr>
+          <w:rFonts w:ascii="inherit" w:hAnsi="inherit"/>
+          <w:color w:val="222222"/>
+        </w:rPr>
+      </w:pPr>
+      <w:r>
+        <w:rPr>
+          <w:rFonts w:ascii="inherit" w:hAnsi="inherit"/>
+          <w:color w:val="222222"/>
+        </w:rPr>
+        <w:br/>
+      </w:r>
+      <w:r>
+        <w:rPr>
+          <w:rStyle w:val="Emphasis"/>
+          <w:rFonts w:ascii="inherit" w:hAnsi="inherit"/>
+          <w:color w:val="222222"/>
+          <w:bdr w:val="none" w:sz="0" w:space="0" w:color="auto" w:frame="1"/>
+        </w:rPr>
+        <w:t>where tracker.dev is my project config name</w:t>
+      </w:r>
+      <w:r>
+        <w:rPr>
+          <w:rFonts w:ascii="inherit" w:hAnsi="inherit"/>
+          <w:color w:val="222222"/>
+        </w:rPr>
+        <w:br/>
+      </w:r>
+      <w:r>
+        <w:rPr>
+          <w:rStyle w:val="Strong"/>
+          <w:rFonts w:ascii="inherit" w:hAnsi="inherit"/>
+          <w:color w:val="222222"/>
+        </w:rPr>
+        <w:t>4. In your config file you will see your configuration, for example</w:t>
+      </w:r>
+    </w:p>
+    <w:tbl>
+      <w:tblPr>
+        <w:tblW w:w="12765" w:type="dxa"/>
+        <w:tblCellSpacing w:w="0" w:type="dxa"/>
+        <w:tblCellMar>
+          <w:left w:w="0" w:type="dxa"/>
+          <w:right w:w="0" w:type="dxa"/>
+        </w:tblCellMar>
+        <w:tblLook w:val="04A0" w:firstRow="1" w:lastRow="0" w:firstColumn="1" w:lastColumn="0" w:noHBand="0" w:noVBand="1"/>
+      </w:tblPr>
+      <w:tblGrid>
+        <w:gridCol w:w="630"/>
+        <w:gridCol w:w="12135"/>
+      </w:tblGrid>
+      <w:tr>
+        <w:trPr>
+          <w:tblCellSpacing w:w="0" w:type="dxa"/>
+        </w:trPr>
+        <w:tc>
+          <w:tcPr>
+            <w:tcW w:w="0" w:type="auto"/>
+            <w:vAlign w:val="center"/>
+            <w:hideMark/>
+          </w:tcPr>
+          <w:p>
+            <w:pPr>
+              <w:rPr>
+                <w:rFonts w:ascii="Times New Roman" w:hAnsi="Times New Roman"/>
+                <w:sz w:val="24"/>
+                <w:szCs w:val="24"/>
+              </w:rPr>
+            </w:pPr>
+            <w:r>
+              <w:t>1</w:t>
+            </w:r>
+          </w:p>
+          <w:p>
+            <w:r>
+              <w:t>2</w:t>
+            </w:r>
+          </w:p>
+          <w:p>
+            <w:r>
+              <w:t>3</w:t>
+            </w:r>
+          </w:p>
+          <w:p>
+            <w:r>
+              <w:t>4</w:t>
+            </w:r>
+          </w:p>
+          <w:p>
+            <w:r>
+              <w:t>5</w:t>
+            </w:r>
+          </w:p>
+          <w:p>
+            <w:r>
+              <w:t>6</w:t>
+            </w:r>
+          </w:p>
+          <w:p>
+            <w:r>
+              <w:t>7</w:t>
+            </w:r>
+          </w:p>
+          <w:p>
+            <w:r>
+              <w:t>8</w:t>
+            </w:r>
+          </w:p>
+          <w:p>
+            <w:r>
+              <w:t>9</w:t>
+            </w:r>
+          </w:p>
+          <w:p>
+            <w:r>
+              <w:t>10</w:t>
+            </w:r>
+          </w:p>
+        </w:tc>
+        <w:tc>
+          <w:tcPr>
+            <w:tcW w:w="12135" w:type="dxa"/>
+            <w:vAlign w:val="center"/>
+            <w:hideMark/>
+          </w:tcPr>
+          <w:p>
+            <w:r>
+              <w:rPr>
+                <w:rStyle w:val="HTMLCode"/>
+                <w:rFonts w:eastAsiaTheme="minorHAnsi"/>
+              </w:rPr>
+              <w:t>&lt;VirtualHost *:80&gt;</w:t>
+            </w:r>
+          </w:p>
+          <w:p>
+            <w:r>
+              <w:rPr>
+                <w:rStyle w:val="HTMLCode"/>
+                <w:rFonts w:eastAsiaTheme="minorHAnsi"/>
+              </w:rPr>
+              <w:t>    ServerAdmin admin@tracker.dev</w:t>
+            </w:r>
+          </w:p>
+          <w:p>
+            <w:r>
+              <w:rPr>
+                <w:rStyle w:val="HTMLCode"/>
+                <w:rFonts w:eastAsiaTheme="minorHAnsi"/>
+              </w:rPr>
+              <w:t>    ServerName tracker.dev</w:t>
+            </w:r>
+          </w:p>
+          <w:p>
+            <w:r>
+              <w:rPr>
+                <w:rStyle w:val="HTMLCode"/>
+                <w:rFonts w:eastAsiaTheme="minorHAnsi"/>
+              </w:rPr>
+              <w:t>    ServerAlias www.tracker.dev</w:t>
+            </w:r>
+          </w:p>
+          <w:p>
+            <w:r>
+              <w:rPr>
+                <w:rStyle w:val="HTMLCode"/>
+                <w:rFonts w:eastAsiaTheme="minorHAnsi"/>
+              </w:rPr>
+              <w:t>    DocumentRoot /var/www/html/tracker2/web</w:t>
+            </w:r>
+          </w:p>
+          <w:p>
+            <w:r>
+              <w:rPr>
+                <w:rStyle w:val="HTMLCode"/>
+                <w:rFonts w:eastAsiaTheme="minorHAnsi"/>
+              </w:rPr>
+              <w:t>    ErrorLog ${APACHE_LOG_DIR}/error.log</w:t>
+            </w:r>
+          </w:p>
+          <w:p>
+            <w:r>
+              <w:rPr>
+                <w:rStyle w:val="HTMLCode"/>
+                <w:rFonts w:eastAsiaTheme="minorHAnsi"/>
+              </w:rPr>
+              <w:t>    CustomLog ${APACHE_LOG_DIR}/access.log combined</w:t>
+            </w:r>
+          </w:p>
+          <w:p>
+            <w:r>
+              <w:rPr>
+                <w:rStyle w:val="HTMLCode"/>
+                <w:rFonts w:eastAsiaTheme="minorHAnsi"/>
+              </w:rPr>
+              <w:t>&lt;/VirtualHost&gt;</w:t>
+            </w:r>
+          </w:p>
+          <w:p>
+            <w:r>
+              <w:rPr>
+                <w:rStyle w:val="HTMLCode"/>
+                <w:rFonts w:eastAsiaTheme="minorHAnsi"/>
+              </w:rPr>
+              <w:t>SetEnv          APPLICATION_ENV dev</w:t>
+            </w:r>
+          </w:p>
+        </w:tc>
+      </w:tr>
+    </w:tbl>
+    <w:p>
+      <w:pPr>
+        <w:shd w:val="clear" w:color="auto" w:fill="FFFFE0"/>
+        <w:textAlignment w:val="baseline"/>
+        <w:rPr>
+          <w:rFonts w:ascii="inherit" w:hAnsi="inherit"/>
+          <w:color w:val="222222"/>
+        </w:rPr>
+      </w:pPr>
+      <w:r>
+        <w:rPr>
+          <w:rFonts w:ascii="inherit" w:hAnsi="inherit"/>
+          <w:color w:val="222222"/>
+        </w:rPr>
+        <w:br/>
+      </w:r>
+      <w:r>
+        <w:rPr>
+          <w:rStyle w:val="Strong"/>
+          <w:rFonts w:ascii="inherit" w:hAnsi="inherit"/>
+          <w:i/>
+          <w:iCs/>
+          <w:color w:val="222222"/>
+          <w:bdr w:val="none" w:sz="0" w:space="0" w:color="auto" w:frame="1"/>
+        </w:rPr>
+        <w:t>edit your config and add these part of config</w:t>
+      </w:r>
+    </w:p>
+    <w:tbl>
+      <w:tblPr>
+        <w:tblW w:w="12765" w:type="dxa"/>
+        <w:tblCellSpacing w:w="0" w:type="dxa"/>
+        <w:tblCellMar>
+          <w:left w:w="0" w:type="dxa"/>
+          <w:right w:w="0" w:type="dxa"/>
+        </w:tblCellMar>
+        <w:tblLook w:val="04A0" w:firstRow="1" w:lastRow="0" w:firstColumn="1" w:lastColumn="0" w:noHBand="0" w:noVBand="1"/>
+      </w:tblPr>
+      <w:tblGrid>
+        <w:gridCol w:w="510"/>
+        <w:gridCol w:w="12255"/>
+      </w:tblGrid>
+      <w:tr>
+        <w:trPr>
+          <w:tblCellSpacing w:w="0" w:type="dxa"/>
+        </w:trPr>
+        <w:tc>
+          <w:tcPr>
+            <w:tcW w:w="0" w:type="auto"/>
+            <w:vAlign w:val="center"/>
+            <w:hideMark/>
+          </w:tcPr>
+          <w:p>
+            <w:pPr>
+              <w:rPr>
+                <w:rFonts w:ascii="Times New Roman" w:hAnsi="Times New Roman"/>
+                <w:sz w:val="24"/>
+                <w:szCs w:val="24"/>
+              </w:rPr>
+            </w:pPr>
+            <w:r>
+              <w:t>1</w:t>
+            </w:r>
+          </w:p>
+          <w:p>
+            <w:r>
+              <w:t>2</w:t>
+            </w:r>
+          </w:p>
+          <w:p>
+            <w:r>
+              <w:t>3</w:t>
+            </w:r>
+          </w:p>
+          <w:p>
+            <w:r>
+              <w:t>4</w:t>
+            </w:r>
+          </w:p>
+          <w:p>
+            <w:r>
+              <w:t>5</w:t>
+            </w:r>
+          </w:p>
+          <w:p>
+            <w:r>
+              <w:t>6</w:t>
+            </w:r>
+          </w:p>
+        </w:tc>
+        <w:tc>
+          <w:tcPr>
+            <w:tcW w:w="12255" w:type="dxa"/>
+            <w:vAlign w:val="center"/>
+            <w:hideMark/>
+          </w:tcPr>
+          <w:p>
+            <w:r>
+              <w:rPr>
+                <w:rStyle w:val="HTMLCode"/>
+                <w:rFonts w:eastAsiaTheme="minorHAnsi"/>
+              </w:rPr>
+              <w:t>&lt;Directory /var/www/html/vktracker2/web&gt;</w:t>
+            </w:r>
+          </w:p>
+          <w:p>
+            <w:r>
+              <w:rPr>
+                <w:rStyle w:val="HTMLCode"/>
+                <w:rFonts w:eastAsiaTheme="minorHAnsi"/>
+              </w:rPr>
+              <w:t>    Options Indexes FollowSymlinks</w:t>
+            </w:r>
+          </w:p>
+          <w:p>
+            <w:r>
+              <w:rPr>
+                <w:rStyle w:val="HTMLCode"/>
+                <w:rFonts w:eastAsiaTheme="minorHAnsi"/>
+              </w:rPr>
+              <w:t>    AllowOverride All</w:t>
+            </w:r>
+          </w:p>
+          <w:p>
+            <w:r>
+              <w:rPr>
+                <w:rStyle w:val="HTMLCode"/>
+                <w:rFonts w:eastAsiaTheme="minorHAnsi"/>
+              </w:rPr>
+              <w:t>    Require all granted</w:t>
+            </w:r>
+          </w:p>
+          <w:p>
+            <w:r>
+              <w:rPr>
+                <w:rStyle w:val="HTMLCode"/>
+                <w:rFonts w:eastAsiaTheme="minorHAnsi"/>
+              </w:rPr>
+              <w:t>&lt;/Directory&gt;</w:t>
+            </w:r>
+          </w:p>
+        </w:tc>
+      </w:tr>
+    </w:tbl>
+    <w:p>
+      <w:pPr>
+        <w:shd w:val="clear" w:color="auto" w:fill="FFFFE0"/>
+        <w:textAlignment w:val="baseline"/>
+        <w:rPr>
+          <w:rFonts w:ascii="inherit" w:hAnsi="inherit"/>
+          <w:color w:val="222222"/>
+        </w:rPr>
+      </w:pPr>
+      <w:r>
+        <w:rPr>
+          <w:rFonts w:ascii="inherit" w:hAnsi="inherit"/>
+          <w:color w:val="222222"/>
+        </w:rPr>
+        <w:lastRenderedPageBreak/>
+        <w:br/>
+      </w:r>
+      <w:r>
+        <w:rPr>
+          <w:rStyle w:val="Strong"/>
+          <w:rFonts w:ascii="inherit" w:hAnsi="inherit"/>
+          <w:i/>
+          <w:iCs/>
+          <w:color w:val="222222"/>
+          <w:bdr w:val="none" w:sz="0" w:space="0" w:color="auto" w:frame="1"/>
+        </w:rPr>
+        <w:t>in result</w:t>
+      </w:r>
+    </w:p>
+    <w:tbl>
+      <w:tblPr>
+        <w:tblW w:w="12765" w:type="dxa"/>
+        <w:tblCellSpacing w:w="0" w:type="dxa"/>
+        <w:tblCellMar>
+          <w:left w:w="0" w:type="dxa"/>
+          <w:right w:w="0" w:type="dxa"/>
+        </w:tblCellMar>
+        <w:tblLook w:val="04A0" w:firstRow="1" w:lastRow="0" w:firstColumn="1" w:lastColumn="0" w:noHBand="0" w:noVBand="1"/>
+      </w:tblPr>
+      <w:tblGrid>
+        <w:gridCol w:w="630"/>
+        <w:gridCol w:w="12135"/>
+      </w:tblGrid>
+      <w:tr>
+        <w:trPr>
+          <w:tblCellSpacing w:w="0" w:type="dxa"/>
+        </w:trPr>
+        <w:tc>
+          <w:tcPr>
+            <w:tcW w:w="0" w:type="auto"/>
+            <w:vAlign w:val="center"/>
+            <w:hideMark/>
+          </w:tcPr>
+          <w:p>
+            <w:pPr>
+              <w:rPr>
+                <w:rFonts w:ascii="Times New Roman" w:hAnsi="Times New Roman"/>
+                <w:sz w:val="24"/>
+                <w:szCs w:val="24"/>
+              </w:rPr>
+            </w:pPr>
+            <w:r>
+              <w:t>1</w:t>
+            </w:r>
+          </w:p>
+          <w:p>
+            <w:r>
+              <w:t>2</w:t>
+            </w:r>
+          </w:p>
+          <w:p>
+            <w:r>
+              <w:t>3</w:t>
+            </w:r>
+          </w:p>
+          <w:p>
+            <w:r>
+              <w:t>4</w:t>
+            </w:r>
+          </w:p>
+          <w:p>
+            <w:r>
+              <w:t>5</w:t>
+            </w:r>
+          </w:p>
+          <w:p>
+            <w:r>
+              <w:t>6</w:t>
+            </w:r>
+          </w:p>
+          <w:p>
+            <w:r>
+              <w:t>7</w:t>
+            </w:r>
+          </w:p>
+          <w:p>
+            <w:r>
+              <w:t>8</w:t>
+            </w:r>
+          </w:p>
+          <w:p>
+            <w:r>
+              <w:t>9</w:t>
+            </w:r>
+          </w:p>
+          <w:p>
+            <w:r>
+              <w:t>10</w:t>
+            </w:r>
+          </w:p>
+          <w:p>
+            <w:r>
+              <w:t>11</w:t>
+            </w:r>
+          </w:p>
+          <w:p>
+            <w:r>
+              <w:t>12</w:t>
+            </w:r>
+          </w:p>
+          <w:p>
+            <w:r>
+              <w:t>13</w:t>
+            </w:r>
+          </w:p>
+          <w:p>
+            <w:r>
+              <w:t>14</w:t>
+            </w:r>
+          </w:p>
+          <w:p>
+            <w:r>
+              <w:t>15</w:t>
+            </w:r>
+          </w:p>
+        </w:tc>
+        <w:tc>
+          <w:tcPr>
+            <w:tcW w:w="12135" w:type="dxa"/>
+            <w:vAlign w:val="center"/>
+            <w:hideMark/>
+          </w:tcPr>
+          <w:p>
+            <w:r>
+              <w:rPr>
+                <w:rStyle w:val="HTMLCode"/>
+                <w:rFonts w:eastAsiaTheme="minorHAnsi"/>
+              </w:rPr>
+              <w:t>&lt;VirtualHost *:80&gt;</w:t>
+            </w:r>
+          </w:p>
+          <w:p>
+            <w:r>
+              <w:rPr>
+                <w:rStyle w:val="HTMLCode"/>
+                <w:rFonts w:eastAsiaTheme="minorHAnsi"/>
+              </w:rPr>
+              <w:t>    ServerAdmin admin@tracker.dev</w:t>
+            </w:r>
+          </w:p>
+          <w:p>
+            <w:r>
+              <w:rPr>
+                <w:rStyle w:val="HTMLCode"/>
+                <w:rFonts w:eastAsiaTheme="minorHAnsi"/>
+              </w:rPr>
+              <w:t>    ServerName tracker.dev</w:t>
+            </w:r>
+          </w:p>
+          <w:p>
+            <w:r>
+              <w:rPr>
+                <w:rStyle w:val="HTMLCode"/>
+                <w:rFonts w:eastAsiaTheme="minorHAnsi"/>
+              </w:rPr>
+              <w:t>    ServerAlias www.tracker.dev</w:t>
+            </w:r>
+          </w:p>
+          <w:p>
+            <w:r>
+              <w:rPr>
+                <w:rStyle w:val="HTMLCode"/>
+                <w:rFonts w:eastAsiaTheme="minorHAnsi"/>
+              </w:rPr>
+              <w:t>    DocumentRoot /var/www/html/tracker2/web</w:t>
+            </w:r>
+          </w:p>
+          <w:p>
+            <w:r>
+              <w:rPr>
+                <w:rStyle w:val="HTMLCode"/>
+                <w:rFonts w:eastAsiaTheme="minorHAnsi"/>
+              </w:rPr>
+              <w:t>    &lt;Directory /var/www/html/tracker2/web&gt;</w:t>
+            </w:r>
+          </w:p>
+          <w:p>
+            <w:r>
+              <w:rPr>
+                <w:rStyle w:val="HTMLCode"/>
+                <w:rFonts w:eastAsiaTheme="minorHAnsi"/>
+              </w:rPr>
+              <w:t>        Options Indexes FollowSymlinks</w:t>
+            </w:r>
+          </w:p>
+          <w:p>
+            <w:r>
+              <w:rPr>
+                <w:rStyle w:val="HTMLCode"/>
+                <w:rFonts w:eastAsiaTheme="minorHAnsi"/>
+              </w:rPr>
+              <w:t>        AllowOverride All</w:t>
+            </w:r>
+          </w:p>
+          <w:p>
+            <w:r>
+              <w:rPr>
+                <w:rStyle w:val="HTMLCode"/>
+                <w:rFonts w:eastAsiaTheme="minorHAnsi"/>
+              </w:rPr>
+              <w:t>        Require all granted</w:t>
+            </w:r>
+          </w:p>
+          <w:p>
+            <w:r>
+              <w:rPr>
+                <w:rStyle w:val="HTMLCode"/>
+                <w:rFonts w:eastAsiaTheme="minorHAnsi"/>
+              </w:rPr>
+              <w:t>    &lt;/Directory&gt;</w:t>
+            </w:r>
+          </w:p>
+          <w:p>
+            <w:r>
+              <w:rPr>
+                <w:rStyle w:val="HTMLCode"/>
+                <w:rFonts w:eastAsiaTheme="minorHAnsi"/>
+              </w:rPr>
+              <w:t>    ErrorLog ${APACHE_LOG_DIR}/error.log</w:t>
+            </w:r>
+          </w:p>
+          <w:p>
+            <w:r>
+              <w:rPr>
+                <w:rStyle w:val="HTMLCode"/>
+                <w:rFonts w:eastAsiaTheme="minorHAnsi"/>
+              </w:rPr>
+              <w:t>    CustomLog ${APACHE_LOG_DIR}/access.log combined</w:t>
+            </w:r>
+          </w:p>
+          <w:p>
+            <w:r>
+              <w:rPr>
+                <w:rStyle w:val="HTMLCode"/>
+                <w:rFonts w:eastAsiaTheme="minorHAnsi"/>
+              </w:rPr>
+              <w:t>&lt;/VirtualHost&gt;</w:t>
+            </w:r>
+          </w:p>
+          <w:p>
+            <w:r>
+              <w:rPr>
+                <w:rStyle w:val="HTMLCode"/>
+                <w:rFonts w:eastAsiaTheme="minorHAnsi"/>
+              </w:rPr>
+              <w:t>SetEnv          APPLICATION_ENV dev</w:t>
+            </w:r>
+          </w:p>
+        </w:tc>
+      </w:tr>
+    </w:tbl>
+    <w:p>
+      <w:pPr>
+        <w:shd w:val="clear" w:color="auto" w:fill="FFFFE0"/>
+        <w:textAlignment w:val="baseline"/>
+        <w:rPr>
+          <w:rFonts w:ascii="inherit" w:hAnsi="inherit"/>
+          <w:color w:val="222222"/>
+        </w:rPr>
+      </w:pPr>
+      <w:r>
+        <w:rPr>
+          <w:rFonts w:ascii="inherit" w:hAnsi="inherit"/>
+          <w:color w:val="222222"/>
+        </w:rPr>
+        <w:br/>
+      </w:r>
+      <w:r>
+        <w:rPr>
+          <w:rStyle w:val="Strong"/>
+          <w:rFonts w:ascii="inherit" w:hAnsi="inherit"/>
+          <w:color w:val="222222"/>
+        </w:rPr>
+        <w:t>5. Don't forget to check your .htaccess in your web directory</w:t>
+      </w:r>
+    </w:p>
+    <w:tbl>
+      <w:tblPr>
+        <w:tblW w:w="12765" w:type="dxa"/>
+        <w:tblCellSpacing w:w="0" w:type="dxa"/>
+        <w:tblCellMar>
+          <w:left w:w="0" w:type="dxa"/>
+          <w:right w:w="0" w:type="dxa"/>
+        </w:tblCellMar>
+        <w:tblLook w:val="04A0" w:firstRow="1" w:lastRow="0" w:firstColumn="1" w:lastColumn="0" w:noHBand="0" w:noVBand="1"/>
+      </w:tblPr>
+      <w:tblGrid>
+        <w:gridCol w:w="510"/>
+        <w:gridCol w:w="12255"/>
+      </w:tblGrid>
+      <w:tr>
+        <w:trPr>
+          <w:tblCellSpacing w:w="0" w:type="dxa"/>
+        </w:trPr>
+        <w:tc>
+          <w:tcPr>
+            <w:tcW w:w="0" w:type="auto"/>
+            <w:vAlign w:val="center"/>
+            <w:hideMark/>
+          </w:tcPr>
+          <w:p>
+            <w:pPr>
+              <w:rPr>
+                <w:rFonts w:ascii="Times New Roman" w:hAnsi="Times New Roman"/>
+                <w:sz w:val="24"/>
+                <w:szCs w:val="24"/>
+              </w:rPr>
+            </w:pPr>
+            <w:r>
+              <w:t>1</w:t>
+            </w:r>
+          </w:p>
+          <w:p>
+            <w:r>
+              <w:t>2</w:t>
+            </w:r>
+          </w:p>
+          <w:p>
+            <w:r>
+              <w:t>3</w:t>
+            </w:r>
+          </w:p>
+          <w:p>
+            <w:r>
+              <w:t>4</w:t>
+            </w:r>
+          </w:p>
+          <w:p>
+            <w:r>
+              <w:t>5</w:t>
+            </w:r>
+          </w:p>
+          <w:p>
+            <w:r>
+              <w:t>6</w:t>
+            </w:r>
+          </w:p>
+          <w:p>
+            <w:r>
+              <w:t>7</w:t>
+            </w:r>
+          </w:p>
+        </w:tc>
+        <w:tc>
+          <w:tcPr>
+            <w:tcW w:w="12255" w:type="dxa"/>
+            <w:vAlign w:val="center"/>
+            <w:hideMark/>
+          </w:tcPr>
+          <w:p>
+            <w:r>
+              <w:rPr>
+                <w:rStyle w:val="HTMLCode"/>
+                <w:rFonts w:eastAsiaTheme="minorHAnsi"/>
+              </w:rPr>
+              <w:t>RewriteEngine on</w:t>
+            </w:r>
+          </w:p>
+          <w:p>
+            <w:r>
+              <w:rPr>
+                <w:rStyle w:val="HTMLCode"/>
+                <w:rFonts w:eastAsiaTheme="minorHAnsi"/>
+              </w:rPr>
+              <w:t># If a directory or a file exists, use it directly</w:t>
+            </w:r>
+          </w:p>
+          <w:p>
+            <w:r>
+              <w:rPr>
+                <w:rStyle w:val="HTMLCode"/>
+                <w:rFonts w:eastAsiaTheme="minorHAnsi"/>
+              </w:rPr>
+              <w:t>RewriteCond %{REQUEST_FILENAME} !-f</w:t>
+            </w:r>
+          </w:p>
+          <w:p>
+            <w:r>
+              <w:rPr>
+                <w:rStyle w:val="HTMLCode"/>
+                <w:rFonts w:eastAsiaTheme="minorHAnsi"/>
+              </w:rPr>
+              <w:t>RewriteCond %{REQUEST_FILENAME} !-d</w:t>
+            </w:r>
+          </w:p>
+          <w:p>
+            <w:r>
+              <w:rPr>
+                <w:rStyle w:val="HTMLCode"/>
+                <w:rFonts w:eastAsiaTheme="minorHAnsi"/>
+              </w:rPr>
+              <w:t># Otherwise forward it to index.php</w:t>
+            </w:r>
+          </w:p>
+          <w:p>
+            <w:r>
+              <w:rPr>
+                <w:rStyle w:val="HTMLCode"/>
+                <w:rFonts w:eastAsiaTheme="minorHAnsi"/>
+              </w:rPr>
+              <w:t>RewriteRule . index.php</w:t>
+            </w:r>
+          </w:p>
+        </w:tc>
+      </w:tr>
+    </w:tbl>
+    <w:p>
+      <w:pPr>
+        <w:shd w:val="clear" w:color="auto" w:fill="FFFFE0"/>
+        <w:textAlignment w:val="baseline"/>
+        <w:rPr>
+          <w:rFonts w:ascii="inherit" w:hAnsi="inherit"/>
+          <w:color w:val="222222"/>
+        </w:rPr>
+      </w:pPr>
+      <w:r>
+        <w:rPr>
+          <w:rFonts w:ascii="inherit" w:hAnsi="inherit"/>
+          <w:color w:val="222222"/>
+        </w:rPr>
+        <w:br/>
+      </w:r>
+      <w:r>
+        <w:rPr>
+          <w:rStyle w:val="Strong"/>
+          <w:rFonts w:ascii="inherit" w:hAnsi="inherit"/>
+          <w:color w:val="222222"/>
+        </w:rPr>
+        <w:t>6. Save and close config file, and restart apache2</w:t>
+      </w:r>
+    </w:p>
+    <w:tbl>
+      <w:tblPr>
+        <w:tblW w:w="12765" w:type="dxa"/>
+        <w:tblCellSpacing w:w="0" w:type="dxa"/>
+        <w:tblCellMar>
+          <w:left w:w="0" w:type="dxa"/>
+          <w:right w:w="0" w:type="dxa"/>
+        </w:tblCellMar>
+        <w:tblLook w:val="04A0" w:firstRow="1" w:lastRow="0" w:firstColumn="1" w:lastColumn="0" w:noHBand="0" w:noVBand="1"/>
+      </w:tblPr>
+      <w:tblGrid>
+        <w:gridCol w:w="510"/>
+        <w:gridCol w:w="12255"/>
+      </w:tblGrid>
+      <w:tr>
+        <w:trPr>
+          <w:tblCellSpacing w:w="0" w:type="dxa"/>
+        </w:trPr>
+        <w:tc>
+          <w:tcPr>
+            <w:tcW w:w="0" w:type="auto"/>
+            <w:vAlign w:val="center"/>
+            <w:hideMark/>
+          </w:tcPr>
+          <w:p>
+            <w:pPr>
+              <w:rPr>
+                <w:rFonts w:ascii="Times New Roman" w:hAnsi="Times New Roman"/>
+                <w:sz w:val="24"/>
+                <w:szCs w:val="24"/>
+              </w:rPr>
+            </w:pPr>
+            <w:r>
+              <w:t>1</w:t>
+            </w:r>
+          </w:p>
+          <w:p>
+            <w:r>
+              <w:t>2</w:t>
+            </w:r>
+          </w:p>
+        </w:tc>
+        <w:tc>
+          <w:tcPr>
+            <w:tcW w:w="12255" w:type="dxa"/>
+            <w:vAlign w:val="center"/>
+            <w:hideMark/>
+          </w:tcPr>
+          <w:p>
+            <w:r>
+              <w:rPr>
+                <w:rStyle w:val="HTMLCode"/>
+                <w:rFonts w:eastAsiaTheme="minorHAnsi"/>
+              </w:rPr>
+              <w:t>sudo service apache2 restart</w:t>
+            </w:r>
+          </w:p>
+        </w:tc>
+      </w:tr>
+    </w:tbl>
+    <w:p>
+      <w:pPr>
+        <w:shd w:val="clear" w:color="auto" w:fill="FFFFE0"/>
+        <w:textAlignment w:val="baseline"/>
+        <w:rPr>
+          <w:rFonts w:ascii="inherit" w:hAnsi="inherit"/>
+          <w:color w:val="222222"/>
+        </w:rPr>
+      </w:pPr>
+      <w:r>
+        <w:rPr>
+          <w:rFonts w:ascii="inherit" w:hAnsi="inherit"/>
+          <w:color w:val="222222"/>
+        </w:rPr>
+        <w:lastRenderedPageBreak/>
+        <w:br/>
+      </w:r>
+      <w:r>
+        <w:rPr>
+          <w:rStyle w:val="Strong"/>
+          <w:rFonts w:ascii="inherit" w:hAnsi="inherit"/>
+          <w:color w:val="222222"/>
+        </w:rPr>
+        <w:t>7. Run(open) your links and urls again</w:t>
+      </w:r>
+      <w:r>
+        <w:rPr>
+          <w:rFonts w:ascii="inherit" w:hAnsi="inherit"/>
+          <w:color w:val="222222"/>
+        </w:rPr>
+        <w:br/>
+        <w:t>and enjoy</w:t>
+      </w:r>
+    </w:p>
+    <w:p/>
+    <w:p>
+      <w:r>
+        <w:rPr>
+          <w:noProof/>
+        </w:rPr>
+        <w:drawing>
+          <wp:inline distT="0" distB="0" distL="0" distR="0" wp14:anchorId="234A71F9" wp14:editId="309E9638">
+            <wp:extent cx="5000000" cy="2761905"/>
+            <wp:effectExtent l="0" t="0" r="0" b="635"/>
+            <wp:docPr id="17" name="Picture 17"/>
+            <wp:cNvGraphicFramePr>
+              <a:graphicFrameLocks xmlns:a="http://schemas.openxmlformats.org/drawingml/2006/main" noChangeAspect="1"/>
+            </wp:cNvGraphicFramePr>
+            <a:graphic xmlns:a="http://schemas.openxmlformats.org/drawingml/2006/main">
+              <a:graphicData uri="http://schemas.openxmlformats.org/drawingml/2006/picture">
+                <pic:pic xmlns:pic="http://schemas.openxmlformats.org/drawingml/2006/picture">
+                  <pic:nvPicPr>
+                    <pic:cNvPr id="1" name=""/>
+                    <pic:cNvPicPr/>
+                  </pic:nvPicPr>
+                  <pic:blipFill>
+                    <a:blip r:embed="rId93">
+                      <a:extLst>
+                        <a:ext uri="{28A0092B-C50C-407E-A947-70E740481C1C}">
+                          <a14:useLocalDpi xmlns:a14="http://schemas.microsoft.com/office/drawing/2010/main" val="0"/>
+                        </a:ext>
+                      </a:extLst>
+                    </a:blip>
+                    <a:stretch>
+                      <a:fillRect/>
+                    </a:stretch>
+                  </pic:blipFill>
+                  <pic:spPr>
+                    <a:xfrm>
+                      <a:off x="0" y="0"/>
+                      <a:ext cx="5000000" cy="2761905"/>
+                    </a:xfrm>
+                    <a:prstGeom prst="rect">
+                      <a:avLst/>
+                    </a:prstGeom>
+                  </pic:spPr>
+                </pic:pic>
+              </a:graphicData>
+            </a:graphic>
+          </wp:inline>
+        </w:drawing>
+      </w:r>
+    </w:p>
+    <w:p>
       <w:bookmarkStart w:id="0" w:name="_GoBack"/>
+      <w:r>
+        <w:rPr>
+          <w:noProof/>
+        </w:rPr>
+        <w:drawing>
+          <wp:inline distT="0" distB="0" distL="0" distR="0" wp14:anchorId="1756060F" wp14:editId="4138E5A9">
+            <wp:extent cx="5943600" cy="1721547"/>
+            <wp:effectExtent l="0" t="0" r="0" b="0"/>
+            <wp:docPr id="19" name="Picture 19"/>
+            <wp:cNvGraphicFramePr>
+              <a:graphicFrameLocks xmlns:a="http://schemas.openxmlformats.org/drawingml/2006/main" noChangeAspect="1"/>
+            </wp:cNvGraphicFramePr>
+            <a:graphic xmlns:a="http://schemas.openxmlformats.org/drawingml/2006/main">
+              <a:graphicData uri="http://schemas.openxmlformats.org/drawingml/2006/picture">
+                <pic:pic xmlns:pic="http://schemas.openxmlformats.org/drawingml/2006/picture">
+                  <pic:nvPicPr>
+                    <pic:cNvPr id="1" name=""/>
+                    <pic:cNvPicPr/>
+                  </pic:nvPicPr>
+                  <pic:blipFill>
+                    <a:blip r:embed="rId94">
+                      <a:extLst>
+                        <a:ext uri="{28A0092B-C50C-407E-A947-70E740481C1C}">
+                          <a14:useLocalDpi xmlns:a14="http://schemas.microsoft.com/office/drawing/2010/main" val="0"/>
+                        </a:ext>
+                      </a:extLst>
+                    </a:blip>
+                    <a:stretch>
+                      <a:fillRect/>
+                    </a:stretch>
+                  </pic:blipFill>
+                  <pic:spPr>
+                    <a:xfrm>
+                      <a:off x="0" y="0"/>
+                      <a:ext cx="5943600" cy="1721547"/>
+                    </a:xfrm>
+                    <a:prstGeom prst="rect">
+                      <a:avLst/>
+                    </a:prstGeom>
+                  </pic:spPr>
+                </pic:pic>
+              </a:graphicData>
+            </a:graphic>
+          </wp:inline>
+        </w:drawing>
+      </w:r>
       <w:bookmarkEnd w:id="0"/>
+    </w:p>
+    <w:p>
+      <w:r>
+        <w:rPr>
+          <w:noProof/>
+        </w:rPr>
+        <w:lastRenderedPageBreak/>
+        <w:drawing>
+          <wp:inline distT="0" distB="0" distL="0" distR="0" wp14:anchorId="77C49642" wp14:editId="35A9ADE9">
+            <wp:extent cx="5714286" cy="3495238"/>
+            <wp:effectExtent l="0" t="0" r="1270" b="0"/>
+            <wp:docPr id="18" name="Picture 18"/>
+            <wp:cNvGraphicFramePr>
+              <a:graphicFrameLocks xmlns:a="http://schemas.openxmlformats.org/drawingml/2006/main" noChangeAspect="1"/>
+            </wp:cNvGraphicFramePr>
+            <a:graphic xmlns:a="http://schemas.openxmlformats.org/drawingml/2006/main">
+              <a:graphicData uri="http://schemas.openxmlformats.org/drawingml/2006/picture">
+                <pic:pic xmlns:pic="http://schemas.openxmlformats.org/drawingml/2006/picture">
+                  <pic:nvPicPr>
+                    <pic:cNvPr id="1" name=""/>
+                    <pic:cNvPicPr/>
+                  </pic:nvPicPr>
+                  <pic:blipFill>
+                    <a:blip r:embed="rId95">
+                      <a:extLst>
+                        <a:ext uri="{28A0092B-C50C-407E-A947-70E740481C1C}">
+                          <a14:useLocalDpi xmlns:a14="http://schemas.microsoft.com/office/drawing/2010/main" val="0"/>
+                        </a:ext>
+                      </a:extLst>
+                    </a:blip>
+                    <a:stretch>
+                      <a:fillRect/>
+                    </a:stretch>
+                  </pic:blipFill>
+                  <pic:spPr>
+                    <a:xfrm>
+                      <a:off x="0" y="0"/>
+                      <a:ext cx="5714286" cy="3495238"/>
+                    </a:xfrm>
+                    <a:prstGeom prst="rect">
+                      <a:avLst/>
+                    </a:prstGeom>
+                  </pic:spPr>
+                </pic:pic>
+              </a:graphicData>
+            </a:graphic>
+          </wp:inline>
+        </w:drawing>
+      </w:r>
     </w:p>
     <w:sectPr>
       <w:pgSz w:w="12240" w:h="15840"/>
@@ -10745,6 +13750,155 @@
 <file path=word/numbering.xml><?xml version="1.0" encoding="utf-8"?>
 <w:numbering xmlns:wpc="http://schemas.microsoft.com/office/word/2010/wordprocessingCanvas" xmlns:cx="http://schemas.microsoft.com/office/drawing/2014/chartex" xmlns:cx1="http://schemas.microsoft.com/office/drawing/2015/9/8/chartex" xmlns:cx2="http://schemas.microsoft.com/office/drawing/2015/10/21/chartex" xmlns:cx3="http://schemas.microsoft.com/office/drawing/2016/5/9/chartex" xmlns:cx4="http://schemas.microsoft.com/office/drawing/2016/5/10/chartex" xmlns:cx5="http://schemas.microsoft.com/office/drawing/2016/5/11/chartex" xmlns:cx6="http://schemas.microsoft.com/office/drawing/2016/5/12/chartex" xmlns:cx7="http://schemas.microsoft.com/office/drawing/2016/5/13/chartex" xmlns:cx8="http://schemas.microsoft.com/office/drawing/2016/5/14/chartex" xmlns:mc="http://schemas.openxmlformats.org/markup-compatibility/2006" xmlns:aink="http://schemas.microsoft.com/office/drawing/2016/ink" xmlns:am3d="http://schemas.microsoft.com/office/drawing/2017/model3d" xmlns:o="urn:schemas-microsoft-com:office:office" xmlns:r="http://schemas.openxmlformats.org/officeDocument/2006/relationships" xmlns:m="http://schemas.openxmlformats.org/officeDocument/2006/math" xmlns:v="urn:schemas-microsoft-com:vml" xmlns:wp14="http://schemas.microsoft.com/office/word/2010/wordprocessingDrawing" xmlns:wp="http://schemas.openxmlformats.org/drawingml/2006/wordprocessingDrawing" xmlns:w10="urn:schemas-microsoft-com:office:word" xmlns:w="http://schemas.openxmlformats.org/wordprocessingml/2006/main" xmlns:w14="http://schemas.microsoft.com/office/word/2010/wordml" xmlns:w15="http://schemas.microsoft.com/office/word/2012/wordml" xmlns:w16cid="http://schemas.microsoft.com/office/word/2016/wordml/cid" xmlns:w16se="http://schemas.microsoft.com/office/word/2015/wordml/symex" xmlns:wpg="http://schemas.microsoft.com/office/word/2010/wordprocessingGroup" xmlns:wpi="http://schemas.microsoft.com/office/word/2010/wordprocessingInk" xmlns:wne="http://schemas.microsoft.com/office/word/2006/wordml" xmlns:wps="http://schemas.microsoft.com/office/word/2010/wordprocessingShape" mc:Ignorable="w14 w15 w16se w16cid wp14">
   <w:abstractNum w:abstractNumId="0" w15:restartNumberingAfterBreak="0">
+    <w:nsid w:val="1BBB1C27"/>
+    <w:multiLevelType w:val="multilevel"/>
+    <w:tmpl w:val="992A88E0"/>
+    <w:lvl w:ilvl="0">
+      <w:start w:val="1"/>
+      <w:numFmt w:val="bullet"/>
+      <w:lvlText w:val=""/>
+      <w:lvlJc w:val="left"/>
+      <w:pPr>
+        <w:tabs>
+          <w:tab w:val="num" w:pos="720"/>
+        </w:tabs>
+        <w:ind w:left="720" w:hanging="360"/>
+      </w:pPr>
+      <w:rPr>
+        <w:rFonts w:ascii="Symbol" w:hAnsi="Symbol" w:hint="default"/>
+        <w:sz w:val="20"/>
+      </w:rPr>
+    </w:lvl>
+    <w:lvl w:ilvl="1" w:tentative="1">
+      <w:start w:val="1"/>
+      <w:numFmt w:val="bullet"/>
+      <w:lvlText w:val="o"/>
+      <w:lvlJc w:val="left"/>
+      <w:pPr>
+        <w:tabs>
+          <w:tab w:val="num" w:pos="1440"/>
+        </w:tabs>
+        <w:ind w:left="1440" w:hanging="360"/>
+      </w:pPr>
+      <w:rPr>
+        <w:rFonts w:ascii="Courier New" w:hAnsi="Courier New" w:hint="default"/>
+        <w:sz w:val="20"/>
+      </w:rPr>
+    </w:lvl>
+    <w:lvl w:ilvl="2" w:tentative="1">
+      <w:start w:val="1"/>
+      <w:numFmt w:val="bullet"/>
+      <w:lvlText w:val=""/>
+      <w:lvlJc w:val="left"/>
+      <w:pPr>
+        <w:tabs>
+          <w:tab w:val="num" w:pos="2160"/>
+        </w:tabs>
+        <w:ind w:left="2160" w:hanging="360"/>
+      </w:pPr>
+      <w:rPr>
+        <w:rFonts w:ascii="Wingdings" w:hAnsi="Wingdings" w:hint="default"/>
+        <w:sz w:val="20"/>
+      </w:rPr>
+    </w:lvl>
+    <w:lvl w:ilvl="3" w:tentative="1">
+      <w:start w:val="1"/>
+      <w:numFmt w:val="bullet"/>
+      <w:lvlText w:val=""/>
+      <w:lvlJc w:val="left"/>
+      <w:pPr>
+        <w:tabs>
+          <w:tab w:val="num" w:pos="2880"/>
+        </w:tabs>
+        <w:ind w:left="2880" w:hanging="360"/>
+      </w:pPr>
+      <w:rPr>
+        <w:rFonts w:ascii="Wingdings" w:hAnsi="Wingdings" w:hint="default"/>
+        <w:sz w:val="20"/>
+      </w:rPr>
+    </w:lvl>
+    <w:lvl w:ilvl="4" w:tentative="1">
+      <w:start w:val="1"/>
+      <w:numFmt w:val="bullet"/>
+      <w:lvlText w:val=""/>
+      <w:lvlJc w:val="left"/>
+      <w:pPr>
+        <w:tabs>
+          <w:tab w:val="num" w:pos="3600"/>
+        </w:tabs>
+        <w:ind w:left="3600" w:hanging="360"/>
+      </w:pPr>
+      <w:rPr>
+        <w:rFonts w:ascii="Wingdings" w:hAnsi="Wingdings" w:hint="default"/>
+        <w:sz w:val="20"/>
+      </w:rPr>
+    </w:lvl>
+    <w:lvl w:ilvl="5" w:tentative="1">
+      <w:start w:val="1"/>
+      <w:numFmt w:val="bullet"/>
+      <w:lvlText w:val=""/>
+      <w:lvlJc w:val="left"/>
+      <w:pPr>
+        <w:tabs>
+          <w:tab w:val="num" w:pos="4320"/>
+        </w:tabs>
+        <w:ind w:left="4320" w:hanging="360"/>
+      </w:pPr>
+      <w:rPr>
+        <w:rFonts w:ascii="Wingdings" w:hAnsi="Wingdings" w:hint="default"/>
+        <w:sz w:val="20"/>
+      </w:rPr>
+    </w:lvl>
+    <w:lvl w:ilvl="6" w:tentative="1">
+      <w:start w:val="1"/>
+      <w:numFmt w:val="bullet"/>
+      <w:lvlText w:val=""/>
+      <w:lvlJc w:val="left"/>
+      <w:pPr>
+        <w:tabs>
+          <w:tab w:val="num" w:pos="5040"/>
+        </w:tabs>
+        <w:ind w:left="5040" w:hanging="360"/>
+      </w:pPr>
+      <w:rPr>
+        <w:rFonts w:ascii="Wingdings" w:hAnsi="Wingdings" w:hint="default"/>
+        <w:sz w:val="20"/>
+      </w:rPr>
+    </w:lvl>
+    <w:lvl w:ilvl="7" w:tentative="1">
+      <w:start w:val="1"/>
+      <w:numFmt w:val="bullet"/>
+      <w:lvlText w:val=""/>
+      <w:lvlJc w:val="left"/>
+      <w:pPr>
+        <w:tabs>
+          <w:tab w:val="num" w:pos="5760"/>
+        </w:tabs>
+        <w:ind w:left="5760" w:hanging="360"/>
+      </w:pPr>
+      <w:rPr>
+        <w:rFonts w:ascii="Wingdings" w:hAnsi="Wingdings" w:hint="default"/>
+        <w:sz w:val="20"/>
+      </w:rPr>
+    </w:lvl>
+    <w:lvl w:ilvl="8" w:tentative="1">
+      <w:start w:val="1"/>
+      <w:numFmt w:val="bullet"/>
+      <w:lvlText w:val=""/>
+      <w:lvlJc w:val="left"/>
+      <w:pPr>
+        <w:tabs>
+          <w:tab w:val="num" w:pos="6480"/>
+        </w:tabs>
+        <w:ind w:left="6480" w:hanging="360"/>
+      </w:pPr>
+      <w:rPr>
+        <w:rFonts w:ascii="Wingdings" w:hAnsi="Wingdings" w:hint="default"/>
+        <w:sz w:val="20"/>
+      </w:rPr>
+    </w:lvl>
+  </w:abstractNum>
+  <w:abstractNum w:abstractNumId="1" w15:restartNumberingAfterBreak="0">
     <w:nsid w:val="34D509C2"/>
     <w:multiLevelType w:val="multilevel"/>
     <w:tmpl w:val="17C2B5F8"/>
@@ -10893,7 +14047,7 @@
       </w:rPr>
     </w:lvl>
   </w:abstractNum>
-  <w:abstractNum w:abstractNumId="1" w15:restartNumberingAfterBreak="0">
+  <w:abstractNum w:abstractNumId="2" w15:restartNumberingAfterBreak="0">
     <w:nsid w:val="670A4473"/>
     <w:multiLevelType w:val="multilevel"/>
     <w:tmpl w:val="4DF41A2A"/>
@@ -11042,7 +14196,7 @@
       </w:rPr>
     </w:lvl>
   </w:abstractNum>
-  <w:abstractNum w:abstractNumId="2" w15:restartNumberingAfterBreak="0">
+  <w:abstractNum w:abstractNumId="3" w15:restartNumberingAfterBreak="0">
     <w:nsid w:val="769B73E8"/>
     <w:multiLevelType w:val="multilevel"/>
     <w:tmpl w:val="AB58EF70"/>
@@ -11191,7 +14345,7 @@
       </w:rPr>
     </w:lvl>
   </w:abstractNum>
-  <w:abstractNum w:abstractNumId="3" w15:restartNumberingAfterBreak="0">
+  <w:abstractNum w:abstractNumId="4" w15:restartNumberingAfterBreak="0">
     <w:nsid w:val="7C602F88"/>
     <w:multiLevelType w:val="multilevel"/>
     <w:tmpl w:val="8150791A"/>
@@ -11341,16 +14495,19 @@
     </w:lvl>
   </w:abstractNum>
   <w:num w:numId="1">
-    <w:abstractNumId w:val="0"/>
+    <w:abstractNumId w:val="1"/>
   </w:num>
   <w:num w:numId="2">
+    <w:abstractNumId w:val="3"/>
+  </w:num>
+  <w:num w:numId="3">
+    <w:abstractNumId w:val="4"/>
+  </w:num>
+  <w:num w:numId="4">
     <w:abstractNumId w:val="2"/>
   </w:num>
-  <w:num w:numId="3">
-    <w:abstractNumId w:val="3"/>
-  </w:num>
-  <w:num w:numId="4">
-    <w:abstractNumId w:val="1"/>
+  <w:num w:numId="5">
+    <w:abstractNumId w:val="0"/>
   </w:num>
 </w:numbering>
 </file>
@@ -12106,8 +15263,8 @@
     <w:basedOn w:val="DefaultParagraphFont"/>
     <w:rsid w:val="00FC48B3"/>
   </w:style>
-  <w:style w:type="character" w:customStyle="1" w:styleId="date">
-    <w:name w:val="date"/>
+  <w:style w:type="character" w:customStyle="1" w:styleId="Date1">
+    <w:name w:val="Date1"/>
     <w:basedOn w:val="DefaultParagraphFont"/>
     <w:rsid w:val="00FC48B3"/>
   </w:style>
@@ -12120,6 +15277,19 @@
     <w:name w:val="hljs-number"/>
     <w:basedOn w:val="DefaultParagraphFont"/>
     <w:rsid w:val="00FC48B3"/>
+  </w:style>
+  <w:style w:type="paragraph" w:customStyle="1" w:styleId="ui-state-default">
+    <w:name w:val="ui-state-default"/>
+    <w:basedOn w:val="Normal"/>
+    <w:rsid w:val="00E26551"/>
+    <w:pPr>
+      <w:spacing w:before="100" w:beforeAutospacing="1" w:after="100" w:afterAutospacing="1" w:line="240" w:lineRule="auto"/>
+    </w:pPr>
+    <w:rPr>
+      <w:rFonts w:ascii="Times New Roman" w:eastAsia="Times New Roman" w:hAnsi="Times New Roman" w:cs="Times New Roman"/>
+      <w:sz w:val="24"/>
+      <w:szCs w:val="24"/>
+    </w:rPr>
   </w:style>
 </w:styles>
 </file>

</xml_diff>

<commit_message>
send mail with phpmailer
</commit_message>
<xml_diff>
--- a/blog/note/note.docx
+++ b/blog/note/note.docx
@@ -13687,6 +13687,58 @@
       </w:r>
     </w:p>
     <w:p>
+      <w:bookmarkStart w:id="0" w:name="_GoBack"/>
+      <w:r>
+        <w:rPr>
+          <w:noProof/>
+        </w:rPr>
+        <w:drawing>
+          <wp:anchor distT="0" distB="0" distL="114300" distR="114300" simplePos="0" relativeHeight="251659264" behindDoc="0" locked="0" layoutInCell="1" allowOverlap="1" wp14:anchorId="6D3019D8" wp14:editId="695C6CA0">
+            <wp:simplePos x="0" y="0"/>
+            <wp:positionH relativeFrom="column">
+              <wp:posOffset>0</wp:posOffset>
+            </wp:positionH>
+            <wp:positionV relativeFrom="paragraph">
+              <wp:posOffset>213995</wp:posOffset>
+            </wp:positionV>
+            <wp:extent cx="5943600" cy="2381250"/>
+            <wp:effectExtent l="0" t="0" r="0" b="0"/>
+            <wp:wrapSquare wrapText="bothSides"/>
+            <wp:docPr id="16" name="Picture 16"/>
+            <wp:cNvGraphicFramePr>
+              <a:graphicFrameLocks xmlns:a="http://schemas.openxmlformats.org/drawingml/2006/main" noChangeAspect="1"/>
+            </wp:cNvGraphicFramePr>
+            <a:graphic xmlns:a="http://schemas.openxmlformats.org/drawingml/2006/main">
+              <a:graphicData uri="http://schemas.openxmlformats.org/drawingml/2006/picture">
+                <pic:pic xmlns:pic="http://schemas.openxmlformats.org/drawingml/2006/picture">
+                  <pic:nvPicPr>
+                    <pic:cNvPr id="1" name=""/>
+                    <pic:cNvPicPr/>
+                  </pic:nvPicPr>
+                  <pic:blipFill>
+                    <a:blip r:embed="rId95"/>
+                    <a:stretch>
+                      <a:fillRect/>
+                    </a:stretch>
+                  </pic:blipFill>
+                  <pic:spPr>
+                    <a:xfrm>
+                      <a:off x="0" y="0"/>
+                      <a:ext cx="5943600" cy="2381250"/>
+                    </a:xfrm>
+                    <a:prstGeom prst="rect">
+                      <a:avLst/>
+                    </a:prstGeom>
+                  </pic:spPr>
+                </pic:pic>
+              </a:graphicData>
+            </a:graphic>
+          </wp:anchor>
+        </w:drawing>
+      </w:r>
+      <w:bookmarkEnd w:id="0"/>
+    </w:p>
+    <w:p>
       <w:r>
         <w:rPr>
           <w:noProof/>
@@ -13708,7 +13760,7 @@
                     <pic:cNvPicPr/>
                   </pic:nvPicPr>
                   <pic:blipFill>
-                    <a:blip r:embed="rId95">
+                    <a:blip r:embed="rId96">
                       <a:extLst>
                         <a:ext uri="{28A0092B-C50C-407E-A947-70E740481C1C}">
                           <a14:useLocalDpi xmlns:a14="http://schemas.microsoft.com/office/drawing/2010/main" val="0"/>
@@ -14738,8 +14790,6 @@
         </w:rPr>
         <w:t>with TTY.</w:t>
       </w:r>
-      <w:bookmarkStart w:id="0" w:name="_GoBack"/>
-      <w:bookmarkEnd w:id="0"/>
     </w:p>
     <w:p>
       <w:pPr>

</xml_diff>